<commit_message>
completed the whole exercise
</commit_message>
<xml_diff>
--- a/Path-Testing/QualityAssurance-Exercise4.docx
+++ b/Path-Testing/QualityAssurance-Exercise4.docx
@@ -748,6 +748,7 @@
               <w:rPr>
                 <w:rtl w:val="0"/>
               </w:rPr>
+              <w:t xml:space="preserve">Give an integer please:</w:t>
             </w:r>
           </w:p>
           <w:p>
@@ -774,6 +775,20 @@
                 <w:rtl w:val="0"/>
               </w:rPr>
               <w:t xml:space="preserve">Number is 16</w:t>
+            </w:r>
+          </w:p>
+          <w:p>
+            <w:pPr>
+              <w:widowControl w:val="0"/>
+              <w:spacing w:line="240" w:lineRule="auto"/>
+              <w:jc w:val="center"/>
+              <w:rPr/>
+            </w:pPr>
+            <w:r>
+              <w:rPr>
+                <w:rtl w:val="0"/>
+              </w:rPr>
+              <w:t xml:space="preserve">Give an integer please:</w:t>
             </w:r>
           </w:p>
         </w:tc>
@@ -1066,110 +1081,6 @@
               <w:t xml:space="preserve">30</w:t>
             </w:r>
           </w:p>
-          <w:p>
-            <w:pPr>
-              <w:keepNext w:val="0"/>
-              <w:keepLines w:val="0"/>
-              <w:pageBreakBefore w:val="0"/>
-              <w:widowControl w:val="0"/>
-              <w:pBdr>
-                <w:top w:space="0" w:sz="0" w:val="nil"/>
-                <w:left w:space="0" w:sz="0" w:val="nil"/>
-                <w:bottom w:space="0" w:sz="0" w:val="nil"/>
-                <w:right w:space="0" w:sz="0" w:val="nil"/>
-                <w:between w:space="0" w:sz="0" w:val="nil"/>
-              </w:pBdr>
-              <w:shd w:fill="auto" w:val="clear"/>
-              <w:spacing w:after="0" w:before="0" w:line="240" w:lineRule="auto"/>
-              <w:ind w:left="0" w:right="0" w:firstLine="0"/>
-              <w:jc w:val="center"/>
-              <w:rPr/>
-            </w:pPr>
-            <w:r>
-              <w:rPr>
-                <w:rtl w:val="0"/>
-              </w:rPr>
-              <w:t xml:space="preserve">-10</w:t>
-            </w:r>
-          </w:p>
-          <w:p>
-            <w:pPr>
-              <w:keepNext w:val="0"/>
-              <w:keepLines w:val="0"/>
-              <w:pageBreakBefore w:val="0"/>
-              <w:widowControl w:val="0"/>
-              <w:pBdr>
-                <w:top w:space="0" w:sz="0" w:val="nil"/>
-                <w:left w:space="0" w:sz="0" w:val="nil"/>
-                <w:bottom w:space="0" w:sz="0" w:val="nil"/>
-                <w:right w:space="0" w:sz="0" w:val="nil"/>
-                <w:between w:space="0" w:sz="0" w:val="nil"/>
-              </w:pBdr>
-              <w:shd w:fill="auto" w:val="clear"/>
-              <w:spacing w:after="0" w:before="0" w:line="240" w:lineRule="auto"/>
-              <w:ind w:left="0" w:right="0" w:firstLine="0"/>
-              <w:jc w:val="center"/>
-              <w:rPr/>
-            </w:pPr>
-            <w:r>
-              <w:rPr>
-                <w:rtl w:val="0"/>
-              </w:rPr>
-              <w:t xml:space="preserve">-15</w:t>
-            </w:r>
-          </w:p>
-          <w:p>
-            <w:pPr>
-              <w:keepNext w:val="0"/>
-              <w:keepLines w:val="0"/>
-              <w:pageBreakBefore w:val="0"/>
-              <w:widowControl w:val="0"/>
-              <w:pBdr>
-                <w:top w:space="0" w:sz="0" w:val="nil"/>
-                <w:left w:space="0" w:sz="0" w:val="nil"/>
-                <w:bottom w:space="0" w:sz="0" w:val="nil"/>
-                <w:right w:space="0" w:sz="0" w:val="nil"/>
-                <w:between w:space="0" w:sz="0" w:val="nil"/>
-              </w:pBdr>
-              <w:shd w:fill="auto" w:val="clear"/>
-              <w:spacing w:after="0" w:before="0" w:line="240" w:lineRule="auto"/>
-              <w:ind w:left="0" w:right="0" w:firstLine="0"/>
-              <w:jc w:val="center"/>
-              <w:rPr/>
-            </w:pPr>
-            <w:r>
-              <w:rPr>
-                <w:rtl w:val="0"/>
-              </w:rPr>
-              <w:t xml:space="preserve">-20</w:t>
-            </w:r>
-          </w:p>
-          <w:p>
-            <w:pPr>
-              <w:keepNext w:val="0"/>
-              <w:keepLines w:val="0"/>
-              <w:pageBreakBefore w:val="0"/>
-              <w:widowControl w:val="0"/>
-              <w:pBdr>
-                <w:top w:space="0" w:sz="0" w:val="nil"/>
-                <w:left w:space="0" w:sz="0" w:val="nil"/>
-                <w:bottom w:space="0" w:sz="0" w:val="nil"/>
-                <w:right w:space="0" w:sz="0" w:val="nil"/>
-                <w:between w:space="0" w:sz="0" w:val="nil"/>
-              </w:pBdr>
-              <w:shd w:fill="auto" w:val="clear"/>
-              <w:spacing w:after="0" w:before="0" w:line="240" w:lineRule="auto"/>
-              <w:ind w:left="0" w:right="0" w:firstLine="0"/>
-              <w:jc w:val="center"/>
-              <w:rPr/>
-            </w:pPr>
-            <w:r>
-              <w:rPr>
-                <w:rtl w:val="0"/>
-              </w:rPr>
-              <w:t xml:space="preserve">47</w:t>
-            </w:r>
-          </w:p>
         </w:tc>
         <w:tc>
           <w:tcPr>
@@ -1206,57 +1117,6 @@
                 <w:rtl w:val="0"/>
               </w:rPr>
               <w:t xml:space="preserve">Number is 41</w:t>
-            </w:r>
-          </w:p>
-          <w:p>
-            <w:pPr>
-              <w:keepNext w:val="0"/>
-              <w:keepLines w:val="0"/>
-              <w:pageBreakBefore w:val="0"/>
-              <w:widowControl w:val="0"/>
-              <w:pBdr>
-                <w:top w:space="0" w:sz="0" w:val="nil"/>
-                <w:left w:space="0" w:sz="0" w:val="nil"/>
-                <w:bottom w:space="0" w:sz="0" w:val="nil"/>
-                <w:right w:space="0" w:sz="0" w:val="nil"/>
-                <w:between w:space="0" w:sz="0" w:val="nil"/>
-              </w:pBdr>
-              <w:shd w:fill="auto" w:val="clear"/>
-              <w:spacing w:after="0" w:before="0" w:line="240" w:lineRule="auto"/>
-              <w:ind w:left="0" w:right="0" w:firstLine="0"/>
-              <w:jc w:val="center"/>
-              <w:rPr/>
-            </w:pPr>
-            <w:r>
-              <w:rPr>
-                <w:rtl w:val="0"/>
-              </w:rPr>
-            </w:r>
-          </w:p>
-          <w:p>
-            <w:pPr>
-              <w:keepNext w:val="0"/>
-              <w:keepLines w:val="0"/>
-              <w:pageBreakBefore w:val="0"/>
-              <w:widowControl w:val="0"/>
-              <w:pBdr>
-                <w:top w:space="0" w:sz="0" w:val="nil"/>
-                <w:left w:space="0" w:sz="0" w:val="nil"/>
-                <w:bottom w:space="0" w:sz="0" w:val="nil"/>
-                <w:right w:space="0" w:sz="0" w:val="nil"/>
-                <w:between w:space="0" w:sz="0" w:val="nil"/>
-              </w:pBdr>
-              <w:shd w:fill="auto" w:val="clear"/>
-              <w:spacing w:after="0" w:before="0" w:line="240" w:lineRule="auto"/>
-              <w:ind w:left="0" w:right="0" w:firstLine="0"/>
-              <w:jc w:val="center"/>
-              <w:rPr/>
-            </w:pPr>
-            <w:r>
-              <w:rPr>
-                <w:rtl w:val="0"/>
-              </w:rPr>
-              <w:t xml:space="preserve">Number is 114</w:t>
             </w:r>
           </w:p>
         </w:tc>
@@ -1300,7 +1160,85 @@
               <w:rPr>
                 <w:rtl w:val="0"/>
               </w:rPr>
-              <w:t xml:space="preserve">24</w:t>
+              <w:t xml:space="preserve">-10</w:t>
+            </w:r>
+          </w:p>
+          <w:p>
+            <w:pPr>
+              <w:keepNext w:val="0"/>
+              <w:keepLines w:val="0"/>
+              <w:pageBreakBefore w:val="0"/>
+              <w:widowControl w:val="0"/>
+              <w:pBdr>
+                <w:top w:space="0" w:sz="0" w:val="nil"/>
+                <w:left w:space="0" w:sz="0" w:val="nil"/>
+                <w:bottom w:space="0" w:sz="0" w:val="nil"/>
+                <w:right w:space="0" w:sz="0" w:val="nil"/>
+                <w:between w:space="0" w:sz="0" w:val="nil"/>
+              </w:pBdr>
+              <w:shd w:fill="auto" w:val="clear"/>
+              <w:spacing w:after="0" w:before="0" w:line="240" w:lineRule="auto"/>
+              <w:ind w:left="0" w:right="0" w:firstLine="0"/>
+              <w:jc w:val="center"/>
+              <w:rPr/>
+            </w:pPr>
+            <w:r>
+              <w:rPr>
+                <w:rtl w:val="0"/>
+              </w:rPr>
+              <w:t xml:space="preserve">-15</w:t>
+            </w:r>
+          </w:p>
+          <w:p>
+            <w:pPr>
+              <w:keepNext w:val="0"/>
+              <w:keepLines w:val="0"/>
+              <w:pageBreakBefore w:val="0"/>
+              <w:widowControl w:val="0"/>
+              <w:pBdr>
+                <w:top w:space="0" w:sz="0" w:val="nil"/>
+                <w:left w:space="0" w:sz="0" w:val="nil"/>
+                <w:bottom w:space="0" w:sz="0" w:val="nil"/>
+                <w:right w:space="0" w:sz="0" w:val="nil"/>
+                <w:between w:space="0" w:sz="0" w:val="nil"/>
+              </w:pBdr>
+              <w:shd w:fill="auto" w:val="clear"/>
+              <w:spacing w:after="0" w:before="0" w:line="240" w:lineRule="auto"/>
+              <w:ind w:left="0" w:right="0" w:firstLine="0"/>
+              <w:jc w:val="center"/>
+              <w:rPr/>
+            </w:pPr>
+            <w:r>
+              <w:rPr>
+                <w:rtl w:val="0"/>
+              </w:rPr>
+              <w:t xml:space="preserve">-20</w:t>
+            </w:r>
+          </w:p>
+          <w:p>
+            <w:pPr>
+              <w:keepNext w:val="0"/>
+              <w:keepLines w:val="0"/>
+              <w:pageBreakBefore w:val="0"/>
+              <w:widowControl w:val="0"/>
+              <w:pBdr>
+                <w:top w:space="0" w:sz="0" w:val="nil"/>
+                <w:left w:space="0" w:sz="0" w:val="nil"/>
+                <w:bottom w:space="0" w:sz="0" w:val="nil"/>
+                <w:right w:space="0" w:sz="0" w:val="nil"/>
+                <w:between w:space="0" w:sz="0" w:val="nil"/>
+              </w:pBdr>
+              <w:shd w:fill="auto" w:val="clear"/>
+              <w:spacing w:after="0" w:before="0" w:line="240" w:lineRule="auto"/>
+              <w:ind w:left="0" w:right="0" w:firstLine="0"/>
+              <w:jc w:val="center"/>
+              <w:rPr/>
+            </w:pPr>
+            <w:r>
+              <w:rPr>
+                <w:rtl w:val="0"/>
+              </w:rPr>
+              <w:t xml:space="preserve">47</w:t>
             </w:r>
           </w:p>
         </w:tc>
@@ -1317,28 +1255,58 @@
           </w:tcPr>
           <w:p>
             <w:pPr>
-              <w:keepNext w:val="0"/>
-              <w:keepLines w:val="0"/>
-              <w:pageBreakBefore w:val="0"/>
-              <w:widowControl w:val="0"/>
-              <w:pBdr>
-                <w:top w:space="0" w:sz="0" w:val="nil"/>
-                <w:left w:space="0" w:sz="0" w:val="nil"/>
-                <w:bottom w:space="0" w:sz="0" w:val="nil"/>
-                <w:right w:space="0" w:sz="0" w:val="nil"/>
-                <w:between w:space="0" w:sz="0" w:val="nil"/>
-              </w:pBdr>
-              <w:shd w:fill="auto" w:val="clear"/>
-              <w:spacing w:after="0" w:before="0" w:line="240" w:lineRule="auto"/>
-              <w:ind w:left="0" w:right="0" w:firstLine="0"/>
-              <w:jc w:val="center"/>
-              <w:rPr/>
-            </w:pPr>
-            <w:r>
-              <w:rPr>
-                <w:rtl w:val="0"/>
-              </w:rPr>
-              <w:t xml:space="preserve">Number is 35</w:t>
+              <w:widowControl w:val="0"/>
+              <w:spacing w:line="240" w:lineRule="auto"/>
+              <w:jc w:val="center"/>
+              <w:rPr/>
+            </w:pPr>
+            <w:r>
+              <w:rPr>
+                <w:rtl w:val="0"/>
+              </w:rPr>
+              <w:t xml:space="preserve">Give an integer please:</w:t>
+            </w:r>
+          </w:p>
+          <w:p>
+            <w:pPr>
+              <w:widowControl w:val="0"/>
+              <w:spacing w:line="240" w:lineRule="auto"/>
+              <w:jc w:val="center"/>
+              <w:rPr/>
+            </w:pPr>
+            <w:r>
+              <w:rPr>
+                <w:rtl w:val="0"/>
+              </w:rPr>
+              <w:t xml:space="preserve">Give an integer please:</w:t>
+            </w:r>
+          </w:p>
+          <w:p>
+            <w:pPr>
+              <w:widowControl w:val="0"/>
+              <w:spacing w:line="240" w:lineRule="auto"/>
+              <w:jc w:val="center"/>
+              <w:rPr/>
+            </w:pPr>
+            <w:r>
+              <w:rPr>
+                <w:rtl w:val="0"/>
+              </w:rPr>
+              <w:t xml:space="preserve">Give an integer please:</w:t>
+            </w:r>
+          </w:p>
+          <w:p>
+            <w:pPr>
+              <w:widowControl w:val="0"/>
+              <w:spacing w:line="240" w:lineRule="auto"/>
+              <w:jc w:val="center"/>
+              <w:rPr/>
+            </w:pPr>
+            <w:r>
+              <w:rPr>
+                <w:rtl w:val="0"/>
+              </w:rPr>
+              <w:t xml:space="preserve">Number is 114</w:t>
             </w:r>
           </w:p>
         </w:tc>
@@ -1382,7 +1350,7 @@
               <w:rPr>
                 <w:rtl w:val="0"/>
               </w:rPr>
-              <w:t xml:space="preserve">37</w:t>
+              <w:t xml:space="preserve">24</w:t>
             </w:r>
           </w:p>
         </w:tc>
@@ -1420,6 +1388,88 @@
               <w:rPr>
                 <w:rtl w:val="0"/>
               </w:rPr>
+              <w:t xml:space="preserve">Number is 35</w:t>
+            </w:r>
+          </w:p>
+        </w:tc>
+      </w:tr>
+      <w:tr>
+        <w:trPr>
+          <w:cantSplit w:val="0"/>
+          <w:tblHeader w:val="0"/>
+        </w:trPr>
+        <w:tc>
+          <w:tcPr>
+            <w:shd w:fill="auto" w:val="clear"/>
+            <w:tcMar>
+              <w:top w:w="100.0" w:type="dxa"/>
+              <w:left w:w="100.0" w:type="dxa"/>
+              <w:bottom w:w="100.0" w:type="dxa"/>
+              <w:right w:w="100.0" w:type="dxa"/>
+            </w:tcMar>
+            <w:vAlign w:val="top"/>
+          </w:tcPr>
+          <w:p>
+            <w:pPr>
+              <w:keepNext w:val="0"/>
+              <w:keepLines w:val="0"/>
+              <w:pageBreakBefore w:val="0"/>
+              <w:widowControl w:val="0"/>
+              <w:pBdr>
+                <w:top w:space="0" w:sz="0" w:val="nil"/>
+                <w:left w:space="0" w:sz="0" w:val="nil"/>
+                <w:bottom w:space="0" w:sz="0" w:val="nil"/>
+                <w:right w:space="0" w:sz="0" w:val="nil"/>
+                <w:between w:space="0" w:sz="0" w:val="nil"/>
+              </w:pBdr>
+              <w:shd w:fill="auto" w:val="clear"/>
+              <w:spacing w:after="0" w:before="0" w:line="240" w:lineRule="auto"/>
+              <w:ind w:left="0" w:right="0" w:firstLine="0"/>
+              <w:jc w:val="center"/>
+              <w:rPr/>
+            </w:pPr>
+            <w:r>
+              <w:rPr>
+                <w:rtl w:val="0"/>
+              </w:rPr>
+              <w:t xml:space="preserve">37</w:t>
+            </w:r>
+          </w:p>
+        </w:tc>
+        <w:tc>
+          <w:tcPr>
+            <w:shd w:fill="auto" w:val="clear"/>
+            <w:tcMar>
+              <w:top w:w="100.0" w:type="dxa"/>
+              <w:left w:w="100.0" w:type="dxa"/>
+              <w:bottom w:w="100.0" w:type="dxa"/>
+              <w:right w:w="100.0" w:type="dxa"/>
+            </w:tcMar>
+            <w:vAlign w:val="top"/>
+          </w:tcPr>
+          <w:p>
+            <w:pPr>
+              <w:keepNext w:val="0"/>
+              <w:keepLines w:val="0"/>
+              <w:pageBreakBefore w:val="0"/>
+              <w:widowControl w:val="0"/>
+              <w:pBdr>
+                <w:top w:space="0" w:sz="0" w:val="nil"/>
+                <w:left w:space="0" w:sz="0" w:val="nil"/>
+                <w:bottom w:space="0" w:sz="0" w:val="nil"/>
+                <w:right w:space="0" w:sz="0" w:val="nil"/>
+                <w:between w:space="0" w:sz="0" w:val="nil"/>
+              </w:pBdr>
+              <w:shd w:fill="auto" w:val="clear"/>
+              <w:spacing w:after="0" w:before="0" w:line="240" w:lineRule="auto"/>
+              <w:ind w:left="0" w:right="0" w:firstLine="0"/>
+              <w:jc w:val="center"/>
+              <w:rPr/>
+            </w:pPr>
+            <w:r>
+              <w:rPr>
+                <w:rtl w:val="0"/>
+              </w:rPr>
               <w:t xml:space="preserve">Number is 48</w:t>
             </w:r>
           </w:p>
@@ -1586,12 +1636,12 @@
           <wp:inline distB="114300" distT="114300" distL="114300" distR="114300">
             <wp:extent cx="5479200" cy="5650872"/>
             <wp:effectExtent b="0" l="0" r="0" t="0"/>
-            <wp:docPr id="1" name="image1.png"/>
+            <wp:docPr id="4" name="image2.png"/>
             <a:graphic>
               <a:graphicData uri="http://schemas.openxmlformats.org/drawingml/2006/picture">
                 <pic:pic>
                   <pic:nvPicPr>
-                    <pic:cNvPr id="0" name="image1.png"/>
+                    <pic:cNvPr id="0" name="image2.png"/>
                     <pic:cNvPicPr preferRelativeResize="0"/>
                   </pic:nvPicPr>
                   <pic:blipFill>
@@ -1655,7 +1705,7 @@
         <w:rPr>
           <w:rtl w:val="0"/>
         </w:rPr>
-        <w:t xml:space="preserve">Τελικά, προκύπτει ο παρακάτω γράφος κυκλωματικής πολυπλοκότητας:</w:t>
+        <w:t xml:space="preserve">Με βάση την παραπάνω αρίθμηση ο γράφος ροής του προγράμματος είναι ο εξής:</w:t>
       </w:r>
     </w:p>
     <w:p>
@@ -1694,12 +1744,12 @@
           <wp:inline distB="114300" distT="114300" distL="114300" distR="114300">
             <wp:extent cx="5731200" cy="8102600"/>
             <wp:effectExtent b="0" l="0" r="0" t="0"/>
-            <wp:docPr id="2" name="image2.png"/>
+            <wp:docPr id="3" name="image4.png"/>
             <a:graphic>
               <a:graphicData uri="http://schemas.openxmlformats.org/drawingml/2006/picture">
                 <pic:pic>
                   <pic:nvPicPr>
-                    <pic:cNvPr id="0" name="image2.png"/>
+                    <pic:cNvPr id="0" name="image4.png"/>
                     <pic:cNvPicPr preferRelativeResize="0"/>
                   </pic:nvPicPr>
                   <pic:blipFill>
@@ -1729,6 +1779,2752 @@
         </w:rPr>
       </w:r>
     </w:p>
+    <w:p>
+      <w:pPr>
+        <w:pBdr>
+          <w:top w:color="auto" w:space="0" w:sz="0" w:val="none"/>
+          <w:left w:color="auto" w:space="0" w:sz="0" w:val="none"/>
+          <w:bottom w:color="auto" w:space="0" w:sz="0" w:val="none"/>
+          <w:right w:color="auto" w:space="0" w:sz="0" w:val="none"/>
+          <w:between w:color="auto" w:space="0" w:sz="0" w:val="none"/>
+        </w:pBdr>
+        <w:shd w:fill="ffffff" w:val="clear"/>
+        <w:rPr/>
+      </w:pPr>
+      <w:r>
+        <w:rPr>
+          <w:rtl w:val="0"/>
+        </w:rPr>
+        <w:t xml:space="preserve">Από το γράφο προκύπτει ότι η κυκλωματική πολυπλοκότητα είναι </w:t>
+      </w:r>
+      <w:r>
+        <w:rPr>
+          <w:b w:val="1"/>
+          <w:rtl w:val="0"/>
+        </w:rPr>
+        <w:t xml:space="preserve">7</w:t>
+      </w:r>
+      <w:r>
+        <w:rPr>
+          <w:rtl w:val="0"/>
+        </w:rPr>
+        <w:t xml:space="preserve">. Παρακάτω παρουσιάζονται 3 διαφορετικοί τρόποι, σύμφωνα με τους οποίους υπολογίστηκε η κυκλωματική πολυπλοκότητα.</w:t>
+      </w:r>
+      <w:r>
+        <w:rPr>
+          <w:rtl w:val="0"/>
+        </w:rPr>
+      </w:r>
+    </w:p>
+    <w:p>
+      <w:pPr>
+        <w:pBdr>
+          <w:top w:color="auto" w:space="0" w:sz="0" w:val="none"/>
+          <w:left w:color="auto" w:space="0" w:sz="0" w:val="none"/>
+          <w:bottom w:color="auto" w:space="0" w:sz="0" w:val="none"/>
+          <w:right w:color="auto" w:space="0" w:sz="0" w:val="none"/>
+          <w:between w:color="auto" w:space="0" w:sz="0" w:val="none"/>
+        </w:pBdr>
+        <w:shd w:fill="ffffff" w:val="clear"/>
+        <w:rPr/>
+      </w:pPr>
+      <w:r>
+        <w:rPr>
+          <w:rtl w:val="0"/>
+        </w:rPr>
+      </w:r>
+    </w:p>
+    <w:p>
+      <w:pPr>
+        <w:numPr>
+          <w:ilvl w:val="0"/>
+          <w:numId w:val="3"/>
+        </w:numPr>
+        <w:pBdr>
+          <w:top w:color="auto" w:space="0" w:sz="0" w:val="none"/>
+          <w:left w:color="auto" w:space="0" w:sz="0" w:val="none"/>
+          <w:bottom w:color="auto" w:space="0" w:sz="0" w:val="none"/>
+          <w:right w:color="auto" w:space="0" w:sz="0" w:val="none"/>
+          <w:between w:color="auto" w:space="0" w:sz="0" w:val="none"/>
+        </w:pBdr>
+        <w:shd w:fill="ffffff" w:val="clear"/>
+        <w:ind w:left="720" w:hanging="360"/>
+        <w:rPr>
+          <w:u w:val="none"/>
+        </w:rPr>
+      </w:pPr>
+      <w:r>
+        <w:rPr>
+          <w:rtl w:val="0"/>
+        </w:rPr>
+        <w:t xml:space="preserve">1ος τρόπος:</w:t>
+      </w:r>
+    </w:p>
+    <w:p>
+      <w:pPr>
+        <w:numPr>
+          <w:ilvl w:val="1"/>
+          <w:numId w:val="3"/>
+        </w:numPr>
+        <w:pBdr>
+          <w:top w:color="auto" w:space="0" w:sz="0" w:val="none"/>
+          <w:left w:color="auto" w:space="0" w:sz="0" w:val="none"/>
+          <w:bottom w:color="auto" w:space="0" w:sz="0" w:val="none"/>
+          <w:right w:color="auto" w:space="0" w:sz="0" w:val="none"/>
+          <w:between w:color="auto" w:space="0" w:sz="0" w:val="none"/>
+        </w:pBdr>
+        <w:shd w:fill="ffffff" w:val="clear"/>
+        <w:ind w:left="1440" w:hanging="360"/>
+        <w:rPr>
+          <w:u w:val="none"/>
+        </w:rPr>
+      </w:pPr>
+      <w:r>
+        <w:rPr>
+          <w:rtl w:val="0"/>
+        </w:rPr>
+        <w:t xml:space="preserve">V(g) = e - n + 2 * p = 21 - 16 + 2 * 1 = 7</w:t>
+      </w:r>
+    </w:p>
+    <w:p>
+      <w:pPr>
+        <w:numPr>
+          <w:ilvl w:val="0"/>
+          <w:numId w:val="3"/>
+        </w:numPr>
+        <w:pBdr>
+          <w:top w:color="auto" w:space="0" w:sz="0" w:val="none"/>
+          <w:left w:color="auto" w:space="0" w:sz="0" w:val="none"/>
+          <w:bottom w:color="auto" w:space="0" w:sz="0" w:val="none"/>
+          <w:right w:color="auto" w:space="0" w:sz="0" w:val="none"/>
+          <w:between w:color="auto" w:space="0" w:sz="0" w:val="none"/>
+        </w:pBdr>
+        <w:shd w:fill="ffffff" w:val="clear"/>
+        <w:ind w:left="720" w:hanging="360"/>
+      </w:pPr>
+      <w:r>
+        <w:rPr>
+          <w:rtl w:val="0"/>
+        </w:rPr>
+        <w:t xml:space="preserve">2ος τρόπος:</w:t>
+      </w:r>
+    </w:p>
+    <w:p>
+      <w:pPr>
+        <w:numPr>
+          <w:ilvl w:val="1"/>
+          <w:numId w:val="3"/>
+        </w:numPr>
+        <w:pBdr>
+          <w:top w:color="auto" w:space="0" w:sz="0" w:val="none"/>
+          <w:left w:color="auto" w:space="0" w:sz="0" w:val="none"/>
+          <w:bottom w:color="auto" w:space="0" w:sz="0" w:val="none"/>
+          <w:right w:color="auto" w:space="0" w:sz="0" w:val="none"/>
+          <w:between w:color="auto" w:space="0" w:sz="0" w:val="none"/>
+        </w:pBdr>
+        <w:shd w:fill="ffffff" w:val="clear"/>
+        <w:ind w:left="1440" w:hanging="360"/>
+      </w:pPr>
+      <w:r>
+        <w:rPr>
+          <w:rtl w:val="0"/>
+        </w:rPr>
+        <w:t xml:space="preserve">V(g) = αριθμός περιοχών του γράφου = 7</w:t>
+      </w:r>
+    </w:p>
+    <w:p>
+      <w:pPr>
+        <w:pBdr>
+          <w:top w:color="auto" w:space="0" w:sz="0" w:val="none"/>
+          <w:left w:color="auto" w:space="0" w:sz="0" w:val="none"/>
+          <w:bottom w:color="auto" w:space="0" w:sz="0" w:val="none"/>
+          <w:right w:color="auto" w:space="0" w:sz="0" w:val="none"/>
+          <w:between w:color="auto" w:space="0" w:sz="0" w:val="none"/>
+        </w:pBdr>
+        <w:shd w:fill="ffffff" w:val="clear"/>
+        <w:rPr/>
+      </w:pPr>
+      <w:r>
+        <w:rPr>
+          <w:rtl w:val="0"/>
+        </w:rPr>
+      </w:r>
+    </w:p>
+    <w:p>
+      <w:pPr>
+        <w:pBdr>
+          <w:top w:color="auto" w:space="0" w:sz="0" w:val="none"/>
+          <w:left w:color="auto" w:space="0" w:sz="0" w:val="none"/>
+          <w:bottom w:color="auto" w:space="0" w:sz="0" w:val="none"/>
+          <w:right w:color="auto" w:space="0" w:sz="0" w:val="none"/>
+          <w:between w:color="auto" w:space="0" w:sz="0" w:val="none"/>
+        </w:pBdr>
+        <w:shd w:fill="ffffff" w:val="clear"/>
+        <w:rPr/>
+      </w:pPr>
+      <w:r>
+        <w:rPr/>
+        <w:drawing>
+          <wp:inline distB="114300" distT="114300" distL="114300" distR="114300">
+            <wp:extent cx="5047200" cy="7146574"/>
+            <wp:effectExtent b="0" l="0" r="0" t="0"/>
+            <wp:docPr id="1" name="image3.png"/>
+            <a:graphic>
+              <a:graphicData uri="http://schemas.openxmlformats.org/drawingml/2006/picture">
+                <pic:pic>
+                  <pic:nvPicPr>
+                    <pic:cNvPr id="0" name="image3.png"/>
+                    <pic:cNvPicPr preferRelativeResize="0"/>
+                  </pic:nvPicPr>
+                  <pic:blipFill>
+                    <a:blip r:embed="rId8"/>
+                    <a:srcRect b="0" l="0" r="0" t="0"/>
+                    <a:stretch>
+                      <a:fillRect/>
+                    </a:stretch>
+                  </pic:blipFill>
+                  <pic:spPr>
+                    <a:xfrm>
+                      <a:off x="0" y="0"/>
+                      <a:ext cx="5047200" cy="7146574"/>
+                    </a:xfrm>
+                    <a:prstGeom prst="rect"/>
+                    <a:ln/>
+                  </pic:spPr>
+                </pic:pic>
+              </a:graphicData>
+            </a:graphic>
+          </wp:inline>
+        </w:drawing>
+      </w:r>
+      <w:r>
+        <w:rPr>
+          <w:rtl w:val="0"/>
+        </w:rPr>
+      </w:r>
+    </w:p>
+    <w:p>
+      <w:pPr>
+        <w:pBdr>
+          <w:top w:color="auto" w:space="0" w:sz="0" w:val="none"/>
+          <w:left w:color="auto" w:space="0" w:sz="0" w:val="none"/>
+          <w:bottom w:color="auto" w:space="0" w:sz="0" w:val="none"/>
+          <w:right w:color="auto" w:space="0" w:sz="0" w:val="none"/>
+          <w:between w:color="auto" w:space="0" w:sz="0" w:val="none"/>
+        </w:pBdr>
+        <w:shd w:fill="ffffff" w:val="clear"/>
+        <w:ind w:firstLine="720"/>
+        <w:rPr/>
+      </w:pPr>
+      <w:r>
+        <w:rPr>
+          <w:rtl w:val="0"/>
+        </w:rPr>
+        <w:t xml:space="preserve">Τα αστέρια στον γράφο υποδεικνύουν τις διαφορετικές περιοχές που δημιουργούνται.</w:t>
+      </w:r>
+    </w:p>
+    <w:p>
+      <w:pPr>
+        <w:pBdr>
+          <w:top w:color="auto" w:space="0" w:sz="0" w:val="none"/>
+          <w:left w:color="auto" w:space="0" w:sz="0" w:val="none"/>
+          <w:bottom w:color="auto" w:space="0" w:sz="0" w:val="none"/>
+          <w:right w:color="auto" w:space="0" w:sz="0" w:val="none"/>
+          <w:between w:color="auto" w:space="0" w:sz="0" w:val="none"/>
+        </w:pBdr>
+        <w:shd w:fill="ffffff" w:val="clear"/>
+        <w:rPr/>
+      </w:pPr>
+      <w:r>
+        <w:rPr>
+          <w:rtl w:val="0"/>
+        </w:rPr>
+      </w:r>
+    </w:p>
+    <w:p>
+      <w:pPr>
+        <w:numPr>
+          <w:ilvl w:val="0"/>
+          <w:numId w:val="3"/>
+        </w:numPr>
+        <w:pBdr>
+          <w:top w:color="auto" w:space="0" w:sz="0" w:val="none"/>
+          <w:left w:color="auto" w:space="0" w:sz="0" w:val="none"/>
+          <w:bottom w:color="auto" w:space="0" w:sz="0" w:val="none"/>
+          <w:right w:color="auto" w:space="0" w:sz="0" w:val="none"/>
+          <w:between w:color="auto" w:space="0" w:sz="0" w:val="none"/>
+        </w:pBdr>
+        <w:shd w:fill="ffffff" w:val="clear"/>
+        <w:ind w:left="720" w:hanging="360"/>
+      </w:pPr>
+      <w:r>
+        <w:rPr>
+          <w:rtl w:val="0"/>
+        </w:rPr>
+        <w:t xml:space="preserve">3ος τρόπος:</w:t>
+      </w:r>
+    </w:p>
+    <w:p>
+      <w:pPr>
+        <w:numPr>
+          <w:ilvl w:val="1"/>
+          <w:numId w:val="3"/>
+        </w:numPr>
+        <w:pBdr>
+          <w:top w:color="auto" w:space="0" w:sz="0" w:val="none"/>
+          <w:left w:color="auto" w:space="0" w:sz="0" w:val="none"/>
+          <w:bottom w:color="auto" w:space="0" w:sz="0" w:val="none"/>
+          <w:right w:color="auto" w:space="0" w:sz="0" w:val="none"/>
+          <w:between w:color="auto" w:space="0" w:sz="0" w:val="none"/>
+        </w:pBdr>
+        <w:shd w:fill="ffffff" w:val="clear"/>
+        <w:ind w:left="1440" w:hanging="360"/>
+      </w:pPr>
+      <w:r>
+        <w:rPr>
+          <w:rtl w:val="0"/>
+        </w:rPr>
+        <w:t xml:space="preserve">V(g) = p + 1 = 6 + 1 = 7 </w:t>
+      </w:r>
+    </w:p>
+    <w:p>
+      <w:pPr>
+        <w:pBdr>
+          <w:top w:color="auto" w:space="0" w:sz="0" w:val="none"/>
+          <w:left w:color="auto" w:space="0" w:sz="0" w:val="none"/>
+          <w:bottom w:color="auto" w:space="0" w:sz="0" w:val="none"/>
+          <w:right w:color="auto" w:space="0" w:sz="0" w:val="none"/>
+          <w:between w:color="auto" w:space="0" w:sz="0" w:val="none"/>
+        </w:pBdr>
+        <w:shd w:fill="ffffff" w:val="clear"/>
+        <w:ind w:left="0" w:firstLine="0"/>
+        <w:jc w:val="center"/>
+        <w:rPr/>
+      </w:pPr>
+      <w:r>
+        <w:rPr/>
+        <w:drawing>
+          <wp:inline distB="114300" distT="114300" distL="114300" distR="114300">
+            <wp:extent cx="5047200" cy="5168733"/>
+            <wp:effectExtent b="0" l="0" r="0" t="0"/>
+            <wp:docPr id="2" name="image1.png"/>
+            <a:graphic>
+              <a:graphicData uri="http://schemas.openxmlformats.org/drawingml/2006/picture">
+                <pic:pic>
+                  <pic:nvPicPr>
+                    <pic:cNvPr id="0" name="image1.png"/>
+                    <pic:cNvPicPr preferRelativeResize="0"/>
+                  </pic:nvPicPr>
+                  <pic:blipFill>
+                    <a:blip r:embed="rId9"/>
+                    <a:srcRect b="0" l="0" r="0" t="0"/>
+                    <a:stretch>
+                      <a:fillRect/>
+                    </a:stretch>
+                  </pic:blipFill>
+                  <pic:spPr>
+                    <a:xfrm>
+                      <a:off x="0" y="0"/>
+                      <a:ext cx="5047200" cy="5168733"/>
+                    </a:xfrm>
+                    <a:prstGeom prst="rect"/>
+                    <a:ln/>
+                  </pic:spPr>
+                </pic:pic>
+              </a:graphicData>
+            </a:graphic>
+          </wp:inline>
+        </w:drawing>
+      </w:r>
+      <w:r>
+        <w:rPr>
+          <w:rtl w:val="0"/>
+        </w:rPr>
+      </w:r>
+    </w:p>
+    <w:p>
+      <w:pPr>
+        <w:pBdr>
+          <w:top w:color="auto" w:space="0" w:sz="0" w:val="none"/>
+          <w:left w:color="auto" w:space="0" w:sz="0" w:val="none"/>
+          <w:bottom w:color="auto" w:space="0" w:sz="0" w:val="none"/>
+          <w:right w:color="auto" w:space="0" w:sz="0" w:val="none"/>
+          <w:between w:color="auto" w:space="0" w:sz="0" w:val="none"/>
+        </w:pBdr>
+        <w:shd w:fill="ffffff" w:val="clear"/>
+        <w:ind w:left="0" w:firstLine="0"/>
+        <w:jc w:val="center"/>
+        <w:rPr/>
+      </w:pPr>
+      <w:r>
+        <w:rPr>
+          <w:rtl w:val="0"/>
+        </w:rPr>
+      </w:r>
+    </w:p>
+    <w:p>
+      <w:pPr>
+        <w:pBdr>
+          <w:top w:color="auto" w:space="0" w:sz="0" w:val="none"/>
+          <w:left w:color="auto" w:space="0" w:sz="0" w:val="none"/>
+          <w:bottom w:color="auto" w:space="0" w:sz="0" w:val="none"/>
+          <w:right w:color="auto" w:space="0" w:sz="0" w:val="none"/>
+          <w:between w:color="auto" w:space="0" w:sz="0" w:val="none"/>
+        </w:pBdr>
+        <w:shd w:fill="ffffff" w:val="clear"/>
+        <w:ind w:left="0" w:firstLine="0"/>
+        <w:jc w:val="center"/>
+        <w:rPr/>
+      </w:pPr>
+      <w:r>
+        <w:rPr>
+          <w:rtl w:val="0"/>
+        </w:rPr>
+      </w:r>
+    </w:p>
+    <w:p>
+      <w:pPr>
+        <w:pBdr>
+          <w:top w:color="auto" w:space="0" w:sz="0" w:val="none"/>
+          <w:left w:color="auto" w:space="0" w:sz="0" w:val="none"/>
+          <w:bottom w:color="auto" w:space="0" w:sz="0" w:val="none"/>
+          <w:right w:color="auto" w:space="0" w:sz="0" w:val="none"/>
+          <w:between w:color="auto" w:space="0" w:sz="0" w:val="none"/>
+        </w:pBdr>
+        <w:shd w:fill="ffffff" w:val="clear"/>
+        <w:rPr>
+          <w:sz w:val="28"/>
+          <w:szCs w:val="28"/>
+          <w:u w:val="single"/>
+        </w:rPr>
+      </w:pPr>
+      <w:r>
+        <w:rPr>
+          <w:sz w:val="28"/>
+          <w:szCs w:val="28"/>
+          <w:u w:val="single"/>
+          <w:rtl w:val="0"/>
+        </w:rPr>
+        <w:t xml:space="preserve">Ζητούμενο 4</w:t>
+      </w:r>
+    </w:p>
+    <w:p>
+      <w:pPr>
+        <w:pBdr>
+          <w:top w:color="auto" w:space="0" w:sz="0" w:val="none"/>
+          <w:left w:color="auto" w:space="0" w:sz="0" w:val="none"/>
+          <w:bottom w:color="auto" w:space="0" w:sz="0" w:val="none"/>
+          <w:right w:color="auto" w:space="0" w:sz="0" w:val="none"/>
+          <w:between w:color="auto" w:space="0" w:sz="0" w:val="none"/>
+        </w:pBdr>
+        <w:shd w:fill="ffffff" w:val="clear"/>
+        <w:rPr>
+          <w:sz w:val="28"/>
+          <w:szCs w:val="28"/>
+          <w:u w:val="single"/>
+        </w:rPr>
+      </w:pPr>
+      <w:r>
+        <w:rPr>
+          <w:rtl w:val="0"/>
+        </w:rPr>
+      </w:r>
+    </w:p>
+    <w:p>
+      <w:pPr>
+        <w:pBdr>
+          <w:top w:color="auto" w:space="0" w:sz="0" w:val="none"/>
+          <w:left w:color="auto" w:space="0" w:sz="0" w:val="none"/>
+          <w:bottom w:color="auto" w:space="0" w:sz="0" w:val="none"/>
+          <w:right w:color="auto" w:space="0" w:sz="0" w:val="none"/>
+          <w:between w:color="auto" w:space="0" w:sz="0" w:val="none"/>
+        </w:pBdr>
+        <w:shd w:fill="ffffff" w:val="clear"/>
+        <w:rPr/>
+      </w:pPr>
+      <w:r>
+        <w:rPr>
+          <w:rtl w:val="0"/>
+        </w:rPr>
+        <w:t xml:space="preserve">Για το συγκεκριμένο ερώτημα θα συνδυάσω τις τεχνικές εντοπίζοντας βασικά μονοπάτια από τον κώδικα και από το γράφο.</w:t>
+      </w:r>
+    </w:p>
+    <w:p>
+      <w:pPr>
+        <w:pBdr>
+          <w:top w:color="auto" w:space="0" w:sz="0" w:val="none"/>
+          <w:left w:color="auto" w:space="0" w:sz="0" w:val="none"/>
+          <w:bottom w:color="auto" w:space="0" w:sz="0" w:val="none"/>
+          <w:right w:color="auto" w:space="0" w:sz="0" w:val="none"/>
+          <w:between w:color="auto" w:space="0" w:sz="0" w:val="none"/>
+        </w:pBdr>
+        <w:shd w:fill="ffffff" w:val="clear"/>
+        <w:rPr/>
+      </w:pPr>
+      <w:r>
+        <w:rPr>
+          <w:rtl w:val="0"/>
+        </w:rPr>
+      </w:r>
+    </w:p>
+    <w:p>
+      <w:pPr>
+        <w:numPr>
+          <w:ilvl w:val="0"/>
+          <w:numId w:val="1"/>
+        </w:numPr>
+        <w:pBdr>
+          <w:top w:color="auto" w:space="0" w:sz="0" w:val="none"/>
+          <w:left w:color="auto" w:space="0" w:sz="0" w:val="none"/>
+          <w:bottom w:color="auto" w:space="0" w:sz="0" w:val="none"/>
+          <w:right w:color="auto" w:space="0" w:sz="0" w:val="none"/>
+          <w:between w:color="auto" w:space="0" w:sz="0" w:val="none"/>
+        </w:pBdr>
+        <w:shd w:fill="ffffff" w:val="clear"/>
+        <w:ind w:left="720" w:hanging="360"/>
+        <w:rPr>
+          <w:u w:val="none"/>
+        </w:rPr>
+      </w:pPr>
+      <w:r>
+        <w:rPr>
+          <w:rtl w:val="0"/>
+        </w:rPr>
+        <w:t xml:space="preserve">Επιλέγω το μικρότερο δυνατό μονοπάτι και ελέγχω αν είναι έγκυρο. </w:t>
+      </w:r>
+    </w:p>
+    <w:p>
+      <w:pPr>
+        <w:pBdr>
+          <w:top w:color="auto" w:space="0" w:sz="0" w:val="none"/>
+          <w:left w:color="auto" w:space="0" w:sz="0" w:val="none"/>
+          <w:bottom w:color="auto" w:space="0" w:sz="0" w:val="none"/>
+          <w:right w:color="auto" w:space="0" w:sz="0" w:val="none"/>
+          <w:between w:color="auto" w:space="0" w:sz="0" w:val="none"/>
+        </w:pBdr>
+        <w:shd w:fill="ffffff" w:val="clear"/>
+        <w:ind w:left="720" w:firstLine="0"/>
+        <w:rPr/>
+      </w:pPr>
+      <w:r>
+        <w:rPr>
+          <w:rtl w:val="0"/>
+        </w:rPr>
+      </w:r>
+    </w:p>
+    <w:p>
+      <w:pPr>
+        <w:pBdr>
+          <w:top w:color="auto" w:space="0" w:sz="0" w:val="none"/>
+          <w:left w:color="auto" w:space="0" w:sz="0" w:val="none"/>
+          <w:bottom w:color="auto" w:space="0" w:sz="0" w:val="none"/>
+          <w:right w:color="auto" w:space="0" w:sz="0" w:val="none"/>
+          <w:between w:color="auto" w:space="0" w:sz="0" w:val="none"/>
+        </w:pBdr>
+        <w:shd w:fill="ffffff" w:val="clear"/>
+        <w:ind w:left="1440" w:firstLine="0"/>
+        <w:rPr/>
+      </w:pPr>
+      <w:r>
+        <w:rPr>
+          <w:rtl w:val="0"/>
+        </w:rPr>
+        <w:t xml:space="preserve">Μ1 = 1-2-3-4-10-13-14-16</w:t>
+      </w:r>
+    </w:p>
+    <w:p>
+      <w:pPr>
+        <w:pBdr>
+          <w:top w:color="auto" w:space="0" w:sz="0" w:val="none"/>
+          <w:left w:color="auto" w:space="0" w:sz="0" w:val="none"/>
+          <w:bottom w:color="auto" w:space="0" w:sz="0" w:val="none"/>
+          <w:right w:color="auto" w:space="0" w:sz="0" w:val="none"/>
+          <w:between w:color="auto" w:space="0" w:sz="0" w:val="none"/>
+        </w:pBdr>
+        <w:shd w:fill="ffffff" w:val="clear"/>
+        <w:ind w:left="1440" w:firstLine="0"/>
+        <w:rPr/>
+      </w:pPr>
+      <w:r>
+        <w:rPr>
+          <w:rtl w:val="0"/>
+        </w:rPr>
+      </w:r>
+    </w:p>
+    <w:p>
+      <w:pPr>
+        <w:pBdr>
+          <w:top w:color="auto" w:space="0" w:sz="0" w:val="none"/>
+          <w:left w:color="auto" w:space="0" w:sz="0" w:val="none"/>
+          <w:bottom w:color="auto" w:space="0" w:sz="0" w:val="none"/>
+          <w:right w:color="auto" w:space="0" w:sz="0" w:val="none"/>
+          <w:between w:color="auto" w:space="0" w:sz="0" w:val="none"/>
+        </w:pBdr>
+        <w:shd w:fill="ffffff" w:val="clear"/>
+        <w:ind w:left="0" w:firstLine="0"/>
+        <w:rPr/>
+      </w:pPr>
+      <w:r>
+        <w:rPr>
+          <w:rtl w:val="0"/>
+        </w:rPr>
+        <w:tab/>
+        <w:t xml:space="preserve">Οι κόμβοι 4-10 δεν μπορούν να συνδεθούν, αφού προκύπτει εξάρτηση (=Ε1). Πιο συγκεκριμένα, για να μην ισχύει η συνθήκη του while (κόμβος 4), πρέπει a=b. Ο μόνος τρόπος, για να πραγματοποιηθεί το παραπάνω, είναι b=a=0. Ωστόσο, αυτό δεν μπορεί να ισχύει λόγω του while - κόμβος 3. Για να βγει το πρόγραμμα από αυτό το while, πρέπει οπωσδήποτε a&gt;0.</w:t>
+      </w:r>
+    </w:p>
+    <w:p>
+      <w:pPr>
+        <w:pBdr>
+          <w:top w:color="auto" w:space="0" w:sz="0" w:val="none"/>
+          <w:left w:color="auto" w:space="0" w:sz="0" w:val="none"/>
+          <w:bottom w:color="auto" w:space="0" w:sz="0" w:val="none"/>
+          <w:right w:color="auto" w:space="0" w:sz="0" w:val="none"/>
+          <w:between w:color="auto" w:space="0" w:sz="0" w:val="none"/>
+        </w:pBdr>
+        <w:shd w:fill="ffffff" w:val="clear"/>
+        <w:ind w:left="0" w:firstLine="0"/>
+        <w:rPr/>
+      </w:pPr>
+      <w:r>
+        <w:rPr>
+          <w:rtl w:val="0"/>
+        </w:rPr>
+      </w:r>
+    </w:p>
+    <w:p>
+      <w:pPr>
+        <w:numPr>
+          <w:ilvl w:val="0"/>
+          <w:numId w:val="1"/>
+        </w:numPr>
+        <w:pBdr>
+          <w:top w:color="auto" w:space="0" w:sz="0" w:val="none"/>
+          <w:left w:color="auto" w:space="0" w:sz="0" w:val="none"/>
+          <w:bottom w:color="auto" w:space="0" w:sz="0" w:val="none"/>
+          <w:right w:color="auto" w:space="0" w:sz="0" w:val="none"/>
+          <w:between w:color="auto" w:space="0" w:sz="0" w:val="none"/>
+        </w:pBdr>
+        <w:shd w:fill="ffffff" w:val="clear"/>
+        <w:ind w:left="720" w:hanging="360"/>
+        <w:rPr>
+          <w:u w:val="none"/>
+        </w:rPr>
+      </w:pPr>
+      <w:r>
+        <w:rPr>
+          <w:rtl w:val="0"/>
+        </w:rPr>
+        <w:t xml:space="preserve">Σύμφωνα με την παραπάνω εξάρτηση επιλέγω το μικρότερο δυνατό μονοπάτι που προκύπτει και ελέγχω, αν είναι έγκυρο.</w:t>
+      </w:r>
+    </w:p>
+    <w:p>
+      <w:pPr>
+        <w:pBdr>
+          <w:top w:color="auto" w:space="0" w:sz="0" w:val="none"/>
+          <w:left w:color="auto" w:space="0" w:sz="0" w:val="none"/>
+          <w:bottom w:color="auto" w:space="0" w:sz="0" w:val="none"/>
+          <w:right w:color="auto" w:space="0" w:sz="0" w:val="none"/>
+          <w:between w:color="auto" w:space="0" w:sz="0" w:val="none"/>
+        </w:pBdr>
+        <w:shd w:fill="ffffff" w:val="clear"/>
+        <w:ind w:left="720" w:firstLine="0"/>
+        <w:rPr/>
+      </w:pPr>
+      <w:r>
+        <w:rPr>
+          <w:rtl w:val="0"/>
+        </w:rPr>
+      </w:r>
+    </w:p>
+    <w:p>
+      <w:pPr>
+        <w:pBdr>
+          <w:top w:color="auto" w:space="0" w:sz="0" w:val="none"/>
+          <w:left w:color="auto" w:space="0" w:sz="0" w:val="none"/>
+          <w:bottom w:color="auto" w:space="0" w:sz="0" w:val="none"/>
+          <w:right w:color="auto" w:space="0" w:sz="0" w:val="none"/>
+          <w:between w:color="auto" w:space="0" w:sz="0" w:val="none"/>
+        </w:pBdr>
+        <w:shd w:fill="ffffff" w:val="clear"/>
+        <w:rPr/>
+      </w:pPr>
+      <w:r>
+        <w:rPr>
+          <w:rtl w:val="0"/>
+        </w:rPr>
+        <w:tab/>
+        <w:tab/>
+        <w:t xml:space="preserve">Μ1 = 1-2-3-4(-5-6-7-9-4)</w:t>
+      </w:r>
+      <w:r>
+        <w:rPr>
+          <w:rtl w:val="0"/>
+        </w:rPr>
+        <w:t xml:space="preserve">-10-13–14-16</w:t>
+      </w:r>
+    </w:p>
+    <w:p>
+      <w:pPr>
+        <w:pBdr>
+          <w:top w:color="auto" w:space="0" w:sz="0" w:val="none"/>
+          <w:left w:color="auto" w:space="0" w:sz="0" w:val="none"/>
+          <w:bottom w:color="auto" w:space="0" w:sz="0" w:val="none"/>
+          <w:right w:color="auto" w:space="0" w:sz="0" w:val="none"/>
+          <w:between w:color="auto" w:space="0" w:sz="0" w:val="none"/>
+        </w:pBdr>
+        <w:shd w:fill="ffffff" w:val="clear"/>
+        <w:rPr/>
+      </w:pPr>
+      <w:r>
+        <w:rPr>
+          <w:rtl w:val="0"/>
+        </w:rPr>
+      </w:r>
+    </w:p>
+    <w:p>
+      <w:pPr>
+        <w:pBdr>
+          <w:top w:color="auto" w:space="0" w:sz="0" w:val="none"/>
+          <w:left w:color="auto" w:space="0" w:sz="0" w:val="none"/>
+          <w:bottom w:color="auto" w:space="0" w:sz="0" w:val="none"/>
+          <w:right w:color="auto" w:space="0" w:sz="0" w:val="none"/>
+          <w:between w:color="auto" w:space="0" w:sz="0" w:val="none"/>
+        </w:pBdr>
+        <w:shd w:fill="ffffff" w:val="clear"/>
+        <w:rPr/>
+      </w:pPr>
+      <w:r>
+        <w:rPr>
+          <w:rtl w:val="0"/>
+        </w:rPr>
+        <w:tab/>
+        <w:t xml:space="preserve">Οι κόμβοι 10-13 δεν μπορούν να συνδεθούν, αφού προκύπτει εξάρτηση (=Ε2). Ειδικότερα, από τη στιγμή που σταματήσει να είναι αληθής, η συνθήκη του while - κόμβος 4, σημαίνει απαραίτητα πως a=b, επομένως η πρώτη συνθήκη του if θα ισχύει πάντοτε. </w:t>
+      </w:r>
+    </w:p>
+    <w:p>
+      <w:pPr>
+        <w:pBdr>
+          <w:top w:color="auto" w:space="0" w:sz="0" w:val="none"/>
+          <w:left w:color="auto" w:space="0" w:sz="0" w:val="none"/>
+          <w:bottom w:color="auto" w:space="0" w:sz="0" w:val="none"/>
+          <w:right w:color="auto" w:space="0" w:sz="0" w:val="none"/>
+          <w:between w:color="auto" w:space="0" w:sz="0" w:val="none"/>
+        </w:pBdr>
+        <w:shd w:fill="ffffff" w:val="clear"/>
+        <w:rPr/>
+      </w:pPr>
+      <w:r>
+        <w:rPr>
+          <w:rtl w:val="0"/>
+        </w:rPr>
+      </w:r>
+    </w:p>
+    <w:p>
+      <w:pPr>
+        <w:numPr>
+          <w:ilvl w:val="0"/>
+          <w:numId w:val="1"/>
+        </w:numPr>
+        <w:pBdr>
+          <w:top w:color="auto" w:space="0" w:sz="0" w:val="none"/>
+          <w:left w:color="auto" w:space="0" w:sz="0" w:val="none"/>
+          <w:bottom w:color="auto" w:space="0" w:sz="0" w:val="none"/>
+          <w:right w:color="auto" w:space="0" w:sz="0" w:val="none"/>
+          <w:between w:color="auto" w:space="0" w:sz="0" w:val="none"/>
+        </w:pBdr>
+        <w:shd w:fill="ffffff" w:val="clear"/>
+        <w:ind w:left="720" w:hanging="360"/>
+        <w:rPr>
+          <w:u w:val="none"/>
+        </w:rPr>
+      </w:pPr>
+      <w:r>
+        <w:rPr>
+          <w:rtl w:val="0"/>
+        </w:rPr>
+        <w:t xml:space="preserve">Σύμφωνα με τις παραπάνω εξαρτήσεις, αναζητώ το μικρότερο δυνατό μονοπάτι και ελέγχω, αν είναι έγκυρο.</w:t>
+      </w:r>
+    </w:p>
+    <w:p>
+      <w:pPr>
+        <w:pBdr>
+          <w:top w:color="auto" w:space="0" w:sz="0" w:val="none"/>
+          <w:left w:color="auto" w:space="0" w:sz="0" w:val="none"/>
+          <w:bottom w:color="auto" w:space="0" w:sz="0" w:val="none"/>
+          <w:right w:color="auto" w:space="0" w:sz="0" w:val="none"/>
+          <w:between w:color="auto" w:space="0" w:sz="0" w:val="none"/>
+        </w:pBdr>
+        <w:shd w:fill="ffffff" w:val="clear"/>
+        <w:ind w:left="720" w:firstLine="0"/>
+        <w:rPr/>
+      </w:pPr>
+      <w:r>
+        <w:rPr>
+          <w:rtl w:val="0"/>
+        </w:rPr>
+      </w:r>
+    </w:p>
+    <w:p>
+      <w:pPr>
+        <w:pBdr>
+          <w:top w:color="auto" w:space="0" w:sz="0" w:val="none"/>
+          <w:left w:color="auto" w:space="0" w:sz="0" w:val="none"/>
+          <w:bottom w:color="auto" w:space="0" w:sz="0" w:val="none"/>
+          <w:right w:color="auto" w:space="0" w:sz="0" w:val="none"/>
+          <w:between w:color="auto" w:space="0" w:sz="0" w:val="none"/>
+        </w:pBdr>
+        <w:shd w:fill="ffffff" w:val="clear"/>
+        <w:ind w:left="720" w:firstLine="0"/>
+        <w:rPr/>
+      </w:pPr>
+      <w:r>
+        <w:rPr>
+          <w:rtl w:val="0"/>
+        </w:rPr>
+        <w:tab/>
+        <w:t xml:space="preserve">Μ1 = 1-2-3-4(-5-6-7-9-4)-10-11–13-14-16</w:t>
+      </w:r>
+    </w:p>
+    <w:p>
+      <w:pPr>
+        <w:pBdr>
+          <w:top w:color="auto" w:space="0" w:sz="0" w:val="none"/>
+          <w:left w:color="auto" w:space="0" w:sz="0" w:val="none"/>
+          <w:bottom w:color="auto" w:space="0" w:sz="0" w:val="none"/>
+          <w:right w:color="auto" w:space="0" w:sz="0" w:val="none"/>
+          <w:between w:color="auto" w:space="0" w:sz="0" w:val="none"/>
+        </w:pBdr>
+        <w:shd w:fill="ffffff" w:val="clear"/>
+        <w:ind w:left="720" w:firstLine="0"/>
+        <w:rPr/>
+      </w:pPr>
+      <w:r>
+        <w:rPr>
+          <w:rtl w:val="0"/>
+        </w:rPr>
+      </w:r>
+    </w:p>
+    <w:p>
+      <w:pPr>
+        <w:pBdr>
+          <w:top w:color="auto" w:space="0" w:sz="0" w:val="none"/>
+          <w:left w:color="auto" w:space="0" w:sz="0" w:val="none"/>
+          <w:bottom w:color="auto" w:space="0" w:sz="0" w:val="none"/>
+          <w:right w:color="auto" w:space="0" w:sz="0" w:val="none"/>
+          <w:between w:color="auto" w:space="0" w:sz="0" w:val="none"/>
+        </w:pBdr>
+        <w:shd w:fill="ffffff" w:val="clear"/>
+        <w:ind w:left="720" w:firstLine="0"/>
+        <w:rPr/>
+      </w:pPr>
+      <w:r>
+        <w:rPr>
+          <w:rtl w:val="0"/>
+        </w:rPr>
+        <w:t xml:space="preserve">Οι κόμβοι 11 και 13 δεν μπορούν να συνδεθούν, αφού προκύπτει εξάρτηση (Ε3). Σύμφωνα με το while - κόμβος 4, αποκλείεται να ισχύσει b=c, συνεπώς αυτο σημαίνει πως και η συγκεκριμένη συνθήκη θα είναι συνεχώς αληθής, άρα το πρόγραμμα θα εκτελεί πάντοτε την εντολή που εμπεριέχεται στην δομή επανάληψης if.</w:t>
+      </w:r>
+    </w:p>
+    <w:p>
+      <w:pPr>
+        <w:pBdr>
+          <w:top w:color="auto" w:space="0" w:sz="0" w:val="none"/>
+          <w:left w:color="auto" w:space="0" w:sz="0" w:val="none"/>
+          <w:bottom w:color="auto" w:space="0" w:sz="0" w:val="none"/>
+          <w:right w:color="auto" w:space="0" w:sz="0" w:val="none"/>
+          <w:between w:color="auto" w:space="0" w:sz="0" w:val="none"/>
+        </w:pBdr>
+        <w:shd w:fill="ffffff" w:val="clear"/>
+        <w:ind w:left="720" w:firstLine="0"/>
+        <w:rPr/>
+      </w:pPr>
+      <w:r>
+        <w:rPr>
+          <w:rtl w:val="0"/>
+        </w:rPr>
+      </w:r>
+    </w:p>
+    <w:p>
+      <w:pPr>
+        <w:numPr>
+          <w:ilvl w:val="0"/>
+          <w:numId w:val="1"/>
+        </w:numPr>
+        <w:pBdr>
+          <w:top w:color="auto" w:space="0" w:sz="0" w:val="none"/>
+          <w:left w:color="auto" w:space="0" w:sz="0" w:val="none"/>
+          <w:bottom w:color="auto" w:space="0" w:sz="0" w:val="none"/>
+          <w:right w:color="auto" w:space="0" w:sz="0" w:val="none"/>
+          <w:between w:color="auto" w:space="0" w:sz="0" w:val="none"/>
+        </w:pBdr>
+        <w:shd w:fill="ffffff" w:val="clear"/>
+        <w:ind w:left="720" w:hanging="360"/>
+        <w:rPr>
+          <w:u w:val="none"/>
+        </w:rPr>
+      </w:pPr>
+      <w:r>
+        <w:rPr>
+          <w:rtl w:val="0"/>
+        </w:rPr>
+        <w:t xml:space="preserve">Τελικά, προκύπτει το εξής βασικό μονοπάτι:</w:t>
+      </w:r>
+    </w:p>
+    <w:p>
+      <w:pPr>
+        <w:pBdr>
+          <w:top w:color="auto" w:space="0" w:sz="0" w:val="none"/>
+          <w:left w:color="auto" w:space="0" w:sz="0" w:val="none"/>
+          <w:bottom w:color="auto" w:space="0" w:sz="0" w:val="none"/>
+          <w:right w:color="auto" w:space="0" w:sz="0" w:val="none"/>
+          <w:between w:color="auto" w:space="0" w:sz="0" w:val="none"/>
+        </w:pBdr>
+        <w:shd w:fill="ffffff" w:val="clear"/>
+        <w:ind w:left="720" w:firstLine="0"/>
+        <w:rPr/>
+      </w:pPr>
+      <w:r>
+        <w:rPr>
+          <w:rtl w:val="0"/>
+        </w:rPr>
+      </w:r>
+    </w:p>
+    <w:p>
+      <w:pPr>
+        <w:pBdr>
+          <w:top w:color="auto" w:space="0" w:sz="0" w:val="none"/>
+          <w:left w:color="auto" w:space="0" w:sz="0" w:val="none"/>
+          <w:bottom w:color="auto" w:space="0" w:sz="0" w:val="none"/>
+          <w:right w:color="auto" w:space="0" w:sz="0" w:val="none"/>
+          <w:between w:color="auto" w:space="0" w:sz="0" w:val="none"/>
+        </w:pBdr>
+        <w:shd w:fill="ffffff" w:val="clear"/>
+        <w:ind w:left="0" w:firstLine="0"/>
+        <w:rPr/>
+      </w:pPr>
+      <w:r>
+        <w:rPr>
+          <w:rtl w:val="0"/>
+        </w:rPr>
+        <w:tab/>
+        <w:tab/>
+        <w:t xml:space="preserve">Μ1 = 1-2-3-4(-5-6-7-9-4)-10-11–12-14-16</w:t>
+      </w:r>
+    </w:p>
+    <w:p>
+      <w:pPr>
+        <w:pBdr>
+          <w:top w:color="auto" w:space="0" w:sz="0" w:val="none"/>
+          <w:left w:color="auto" w:space="0" w:sz="0" w:val="none"/>
+          <w:bottom w:color="auto" w:space="0" w:sz="0" w:val="none"/>
+          <w:right w:color="auto" w:space="0" w:sz="0" w:val="none"/>
+          <w:between w:color="auto" w:space="0" w:sz="0" w:val="none"/>
+        </w:pBdr>
+        <w:shd w:fill="ffffff" w:val="clear"/>
+        <w:ind w:left="0" w:firstLine="0"/>
+        <w:rPr/>
+      </w:pPr>
+      <w:r>
+        <w:rPr>
+          <w:rtl w:val="0"/>
+        </w:rPr>
+      </w:r>
+    </w:p>
+    <w:p>
+      <w:pPr>
+        <w:pBdr>
+          <w:top w:color="auto" w:space="0" w:sz="0" w:val="none"/>
+          <w:left w:color="auto" w:space="0" w:sz="0" w:val="none"/>
+          <w:bottom w:color="auto" w:space="0" w:sz="0" w:val="none"/>
+          <w:right w:color="auto" w:space="0" w:sz="0" w:val="none"/>
+          <w:between w:color="auto" w:space="0" w:sz="0" w:val="none"/>
+        </w:pBdr>
+        <w:shd w:fill="ffffff" w:val="clear"/>
+        <w:ind w:left="0" w:firstLine="0"/>
+        <w:rPr/>
+      </w:pPr>
+      <w:r>
+        <w:rPr>
+          <w:rtl w:val="0"/>
+        </w:rPr>
+        <w:t xml:space="preserve">Αφού βρεθεί το πιο σύντομο βασικό μονοπάτι, αναζητώ τα επόμενα βασικά μονοπάτια σύμφωνα με την παρακάτω πρόταση. Ειδικότερα, στον πρώτο κόμβο που μπορεί να αλλάξει η διαδρομή, επιλέγω τη νέα διαδρομή και έπειτα επανέρχομαι στο σύντομο βασικό μονοπάτι (Μ1) στην πρώτη ευκαιρία που έχω. Κατά αυτόν τον τρόπο, προσθέτω τις λιγότερες δυνατόν ακμές. Επαναλαμβάνω την παραπάνω διαδικασία για τις επόμενες διακλαδώσεις που προκύπτουν και λαμβάνω πάντα υπόψιν μου τις εξαρτήσεις που έχουν εντοπιστεί μέχρι στιγμής αλλά και πιθανές νέες. Τελικά, προκύπτουν τα εξής βασικά μονοπάτια:</w:t>
+      </w:r>
+    </w:p>
+    <w:p>
+      <w:pPr>
+        <w:pBdr>
+          <w:top w:color="auto" w:space="0" w:sz="0" w:val="none"/>
+          <w:left w:color="auto" w:space="0" w:sz="0" w:val="none"/>
+          <w:bottom w:color="auto" w:space="0" w:sz="0" w:val="none"/>
+          <w:right w:color="auto" w:space="0" w:sz="0" w:val="none"/>
+          <w:between w:color="auto" w:space="0" w:sz="0" w:val="none"/>
+        </w:pBdr>
+        <w:shd w:fill="ffffff" w:val="clear"/>
+        <w:ind w:left="0" w:firstLine="0"/>
+        <w:rPr/>
+      </w:pPr>
+      <w:r>
+        <w:rPr>
+          <w:rtl w:val="0"/>
+        </w:rPr>
+      </w:r>
+    </w:p>
+    <w:p>
+      <w:pPr>
+        <w:numPr>
+          <w:ilvl w:val="0"/>
+          <w:numId w:val="2"/>
+        </w:numPr>
+        <w:pBdr>
+          <w:top w:color="auto" w:space="0" w:sz="0" w:val="none"/>
+          <w:left w:color="auto" w:space="0" w:sz="0" w:val="none"/>
+          <w:bottom w:color="auto" w:space="0" w:sz="0" w:val="none"/>
+          <w:right w:color="auto" w:space="0" w:sz="0" w:val="none"/>
+          <w:between w:color="auto" w:space="0" w:sz="0" w:val="none"/>
+        </w:pBdr>
+        <w:shd w:fill="ffffff" w:val="clear"/>
+        <w:ind w:left="1440" w:hanging="360"/>
+        <w:rPr>
+          <w:u w:val="none"/>
+        </w:rPr>
+      </w:pPr>
+      <w:r>
+        <w:rPr>
+          <w:rtl w:val="0"/>
+        </w:rPr>
+        <w:t xml:space="preserve">Μ1 = 1-2-3-4(-5-6-7-9-4)-10-11–12-14-16</w:t>
+      </w:r>
+    </w:p>
+    <w:p>
+      <w:pPr>
+        <w:numPr>
+          <w:ilvl w:val="0"/>
+          <w:numId w:val="2"/>
+        </w:numPr>
+        <w:pBdr>
+          <w:top w:color="auto" w:space="0" w:sz="0" w:val="none"/>
+          <w:left w:color="auto" w:space="0" w:sz="0" w:val="none"/>
+          <w:bottom w:color="auto" w:space="0" w:sz="0" w:val="none"/>
+          <w:right w:color="auto" w:space="0" w:sz="0" w:val="none"/>
+          <w:between w:color="auto" w:space="0" w:sz="0" w:val="none"/>
+        </w:pBdr>
+        <w:shd w:fill="ffffff" w:val="clear"/>
+        <w:ind w:left="1440" w:hanging="360"/>
+        <w:rPr>
+          <w:u w:val="none"/>
+        </w:rPr>
+      </w:pPr>
+      <w:r>
+        <w:rPr>
+          <w:rtl w:val="0"/>
+        </w:rPr>
+        <w:t xml:space="preserve">Μ2 = 1-2-</w:t>
+      </w:r>
+      <w:r>
+        <w:rPr>
+          <w:b w:val="1"/>
+          <w:rtl w:val="0"/>
+        </w:rPr>
+        <w:t xml:space="preserve">3-2-3</w:t>
+      </w:r>
+      <w:r>
+        <w:rPr>
+          <w:rtl w:val="0"/>
+        </w:rPr>
+        <w:t xml:space="preserve">-4(-5-6-7-9-4)-10-11–12-14-16</w:t>
+      </w:r>
+    </w:p>
+    <w:p>
+      <w:pPr>
+        <w:numPr>
+          <w:ilvl w:val="0"/>
+          <w:numId w:val="2"/>
+        </w:numPr>
+        <w:pBdr>
+          <w:top w:color="auto" w:space="0" w:sz="0" w:val="none"/>
+          <w:left w:color="auto" w:space="0" w:sz="0" w:val="none"/>
+          <w:bottom w:color="auto" w:space="0" w:sz="0" w:val="none"/>
+          <w:right w:color="auto" w:space="0" w:sz="0" w:val="none"/>
+          <w:between w:color="auto" w:space="0" w:sz="0" w:val="none"/>
+        </w:pBdr>
+        <w:shd w:fill="ffffff" w:val="clear"/>
+        <w:ind w:left="1440" w:hanging="360"/>
+        <w:rPr>
+          <w:u w:val="none"/>
+        </w:rPr>
+      </w:pPr>
+      <w:r>
+        <w:rPr>
+          <w:rtl w:val="0"/>
+        </w:rPr>
+        <w:t xml:space="preserve">Μ3 = 1-2-3-4(-5-</w:t>
+      </w:r>
+      <w:r>
+        <w:rPr>
+          <w:b w:val="1"/>
+          <w:rtl w:val="0"/>
+        </w:rPr>
+        <w:t xml:space="preserve">6-8-9</w:t>
+      </w:r>
+      <w:r>
+        <w:rPr>
+          <w:rtl w:val="0"/>
+        </w:rPr>
+        <w:t xml:space="preserve">-4)-10-11–12-14-16</w:t>
+      </w:r>
+    </w:p>
+    <w:p>
+      <w:pPr>
+        <w:numPr>
+          <w:ilvl w:val="0"/>
+          <w:numId w:val="2"/>
+        </w:numPr>
+        <w:pBdr>
+          <w:top w:color="auto" w:space="0" w:sz="0" w:val="none"/>
+          <w:left w:color="auto" w:space="0" w:sz="0" w:val="none"/>
+          <w:bottom w:color="auto" w:space="0" w:sz="0" w:val="none"/>
+          <w:right w:color="auto" w:space="0" w:sz="0" w:val="none"/>
+          <w:between w:color="auto" w:space="0" w:sz="0" w:val="none"/>
+        </w:pBdr>
+        <w:shd w:fill="ffffff" w:val="clear"/>
+        <w:ind w:left="1440" w:hanging="360"/>
+        <w:rPr>
+          <w:u w:val="none"/>
+        </w:rPr>
+      </w:pPr>
+      <w:r>
+        <w:rPr>
+          <w:rtl w:val="0"/>
+        </w:rPr>
+        <w:t xml:space="preserve">Μ4 = 1-2-3-4(-5-6-7-9-4)-10-11–12-</w:t>
+      </w:r>
+      <w:r>
+        <w:rPr>
+          <w:b w:val="1"/>
+          <w:rtl w:val="0"/>
+        </w:rPr>
+        <w:t xml:space="preserve">14–15-16</w:t>
+      </w:r>
+    </w:p>
+    <w:p>
+      <w:pPr>
+        <w:pBdr>
+          <w:top w:color="auto" w:space="0" w:sz="0" w:val="none"/>
+          <w:left w:color="auto" w:space="0" w:sz="0" w:val="none"/>
+          <w:bottom w:color="auto" w:space="0" w:sz="0" w:val="none"/>
+          <w:right w:color="auto" w:space="0" w:sz="0" w:val="none"/>
+          <w:between w:color="auto" w:space="0" w:sz="0" w:val="none"/>
+        </w:pBdr>
+        <w:shd w:fill="ffffff" w:val="clear"/>
+        <w:rPr>
+          <w:b w:val="1"/>
+        </w:rPr>
+      </w:pPr>
+      <w:r>
+        <w:rPr>
+          <w:rtl w:val="0"/>
+        </w:rPr>
+      </w:r>
+    </w:p>
+    <w:p>
+      <w:pPr>
+        <w:pBdr>
+          <w:top w:color="auto" w:space="0" w:sz="0" w:val="none"/>
+          <w:left w:color="auto" w:space="0" w:sz="0" w:val="none"/>
+          <w:bottom w:color="auto" w:space="0" w:sz="0" w:val="none"/>
+          <w:right w:color="auto" w:space="0" w:sz="0" w:val="none"/>
+          <w:between w:color="auto" w:space="0" w:sz="0" w:val="none"/>
+        </w:pBdr>
+        <w:shd w:fill="ffffff" w:val="clear"/>
+        <w:rPr>
+          <w:b w:val="1"/>
+        </w:rPr>
+      </w:pPr>
+      <w:r>
+        <w:rPr>
+          <w:rtl w:val="0"/>
+        </w:rPr>
+      </w:r>
+    </w:p>
+    <w:p>
+      <w:pPr>
+        <w:pBdr>
+          <w:top w:color="auto" w:space="0" w:sz="0" w:val="none"/>
+          <w:left w:color="auto" w:space="0" w:sz="0" w:val="none"/>
+          <w:bottom w:color="auto" w:space="0" w:sz="0" w:val="none"/>
+          <w:right w:color="auto" w:space="0" w:sz="0" w:val="none"/>
+          <w:between w:color="auto" w:space="0" w:sz="0" w:val="none"/>
+        </w:pBdr>
+        <w:shd w:fill="ffffff" w:val="clear"/>
+        <w:rPr/>
+      </w:pPr>
+      <w:r>
+        <w:rPr>
+          <w:rtl w:val="0"/>
+        </w:rPr>
+        <w:t xml:space="preserve">Οι μόνες ακμές που δεν συμπεριλαμβάνονται σε κανένα βασικό μονοπάτι είναι οι ακμές 10-13 και 11-13. Τελικώς, το πρόγραμμα μπορεί να ελεγχθεί με 4 βασικά μονοπάτια, δηλαδή λιγότερα από την κυκλωματική πολυπλοκότητα (=7), η οποία αποτελεί άνω όριο των βασικών μονοπατιών.</w:t>
+      </w:r>
+    </w:p>
+    <w:p>
+      <w:pPr>
+        <w:pBdr>
+          <w:top w:color="auto" w:space="0" w:sz="0" w:val="none"/>
+          <w:left w:color="auto" w:space="0" w:sz="0" w:val="none"/>
+          <w:bottom w:color="auto" w:space="0" w:sz="0" w:val="none"/>
+          <w:right w:color="auto" w:space="0" w:sz="0" w:val="none"/>
+          <w:between w:color="auto" w:space="0" w:sz="0" w:val="none"/>
+        </w:pBdr>
+        <w:shd w:fill="ffffff" w:val="clear"/>
+        <w:rPr>
+          <w:b w:val="1"/>
+        </w:rPr>
+      </w:pPr>
+      <w:r>
+        <w:rPr>
+          <w:rtl w:val="0"/>
+        </w:rPr>
+      </w:r>
+    </w:p>
+    <w:p>
+      <w:pPr>
+        <w:pBdr>
+          <w:top w:color="auto" w:space="0" w:sz="0" w:val="none"/>
+          <w:left w:color="auto" w:space="0" w:sz="0" w:val="none"/>
+          <w:bottom w:color="auto" w:space="0" w:sz="0" w:val="none"/>
+          <w:right w:color="auto" w:space="0" w:sz="0" w:val="none"/>
+          <w:between w:color="auto" w:space="0" w:sz="0" w:val="none"/>
+        </w:pBdr>
+        <w:shd w:fill="ffffff" w:val="clear"/>
+        <w:rPr>
+          <w:b w:val="1"/>
+        </w:rPr>
+      </w:pPr>
+      <w:r>
+        <w:rPr>
+          <w:rtl w:val="0"/>
+        </w:rPr>
+      </w:r>
+    </w:p>
+    <w:p>
+      <w:pPr>
+        <w:pBdr>
+          <w:top w:color="auto" w:space="0" w:sz="0" w:val="none"/>
+          <w:left w:color="auto" w:space="0" w:sz="0" w:val="none"/>
+          <w:bottom w:color="auto" w:space="0" w:sz="0" w:val="none"/>
+          <w:right w:color="auto" w:space="0" w:sz="0" w:val="none"/>
+          <w:between w:color="auto" w:space="0" w:sz="0" w:val="none"/>
+        </w:pBdr>
+        <w:shd w:fill="ffffff" w:val="clear"/>
+        <w:rPr>
+          <w:b w:val="1"/>
+        </w:rPr>
+      </w:pPr>
+      <w:r>
+        <w:rPr>
+          <w:rtl w:val="0"/>
+        </w:rPr>
+      </w:r>
+    </w:p>
+    <w:p>
+      <w:pPr>
+        <w:pBdr>
+          <w:top w:color="auto" w:space="0" w:sz="0" w:val="none"/>
+          <w:left w:color="auto" w:space="0" w:sz="0" w:val="none"/>
+          <w:bottom w:color="auto" w:space="0" w:sz="0" w:val="none"/>
+          <w:right w:color="auto" w:space="0" w:sz="0" w:val="none"/>
+          <w:between w:color="auto" w:space="0" w:sz="0" w:val="none"/>
+        </w:pBdr>
+        <w:shd w:fill="ffffff" w:val="clear"/>
+        <w:rPr>
+          <w:b w:val="1"/>
+        </w:rPr>
+      </w:pPr>
+      <w:r>
+        <w:rPr>
+          <w:rtl w:val="0"/>
+        </w:rPr>
+      </w:r>
+    </w:p>
+    <w:p>
+      <w:pPr>
+        <w:pBdr>
+          <w:top w:color="auto" w:space="0" w:sz="0" w:val="none"/>
+          <w:left w:color="auto" w:space="0" w:sz="0" w:val="none"/>
+          <w:bottom w:color="auto" w:space="0" w:sz="0" w:val="none"/>
+          <w:right w:color="auto" w:space="0" w:sz="0" w:val="none"/>
+          <w:between w:color="auto" w:space="0" w:sz="0" w:val="none"/>
+        </w:pBdr>
+        <w:shd w:fill="ffffff" w:val="clear"/>
+        <w:rPr>
+          <w:b w:val="1"/>
+        </w:rPr>
+      </w:pPr>
+      <w:r>
+        <w:rPr>
+          <w:rtl w:val="0"/>
+        </w:rPr>
+      </w:r>
+    </w:p>
+    <w:p>
+      <w:pPr>
+        <w:pBdr>
+          <w:top w:color="auto" w:space="0" w:sz="0" w:val="none"/>
+          <w:left w:color="auto" w:space="0" w:sz="0" w:val="none"/>
+          <w:bottom w:color="auto" w:space="0" w:sz="0" w:val="none"/>
+          <w:right w:color="auto" w:space="0" w:sz="0" w:val="none"/>
+          <w:between w:color="auto" w:space="0" w:sz="0" w:val="none"/>
+        </w:pBdr>
+        <w:shd w:fill="ffffff" w:val="clear"/>
+        <w:rPr>
+          <w:b w:val="1"/>
+        </w:rPr>
+      </w:pPr>
+      <w:r>
+        <w:rPr>
+          <w:rtl w:val="0"/>
+        </w:rPr>
+      </w:r>
+    </w:p>
+    <w:p>
+      <w:pPr>
+        <w:pBdr>
+          <w:top w:color="auto" w:space="0" w:sz="0" w:val="none"/>
+          <w:left w:color="auto" w:space="0" w:sz="0" w:val="none"/>
+          <w:bottom w:color="auto" w:space="0" w:sz="0" w:val="none"/>
+          <w:right w:color="auto" w:space="0" w:sz="0" w:val="none"/>
+          <w:between w:color="auto" w:space="0" w:sz="0" w:val="none"/>
+        </w:pBdr>
+        <w:shd w:fill="ffffff" w:val="clear"/>
+        <w:rPr>
+          <w:sz w:val="28"/>
+          <w:szCs w:val="28"/>
+          <w:u w:val="single"/>
+        </w:rPr>
+      </w:pPr>
+      <w:r>
+        <w:rPr>
+          <w:sz w:val="28"/>
+          <w:szCs w:val="28"/>
+          <w:u w:val="single"/>
+          <w:rtl w:val="0"/>
+        </w:rPr>
+        <w:t xml:space="preserve">Ζητούμενο 5</w:t>
+      </w:r>
+    </w:p>
+    <w:p>
+      <w:pPr>
+        <w:pBdr>
+          <w:top w:color="auto" w:space="0" w:sz="0" w:val="none"/>
+          <w:left w:color="auto" w:space="0" w:sz="0" w:val="none"/>
+          <w:bottom w:color="auto" w:space="0" w:sz="0" w:val="none"/>
+          <w:right w:color="auto" w:space="0" w:sz="0" w:val="none"/>
+          <w:between w:color="auto" w:space="0" w:sz="0" w:val="none"/>
+        </w:pBdr>
+        <w:shd w:fill="ffffff" w:val="clear"/>
+        <w:rPr>
+          <w:sz w:val="28"/>
+          <w:szCs w:val="28"/>
+          <w:u w:val="single"/>
+        </w:rPr>
+      </w:pPr>
+      <w:r>
+        <w:rPr>
+          <w:rtl w:val="0"/>
+        </w:rPr>
+      </w:r>
+    </w:p>
+    <w:p>
+      <w:pPr>
+        <w:pBdr>
+          <w:top w:color="auto" w:space="0" w:sz="0" w:val="none"/>
+          <w:left w:color="auto" w:space="0" w:sz="0" w:val="none"/>
+          <w:bottom w:color="auto" w:space="0" w:sz="0" w:val="none"/>
+          <w:right w:color="auto" w:space="0" w:sz="0" w:val="none"/>
+          <w:between w:color="auto" w:space="0" w:sz="0" w:val="none"/>
+        </w:pBdr>
+        <w:shd w:fill="ffffff" w:val="clear"/>
+        <w:rPr/>
+      </w:pPr>
+      <w:r>
+        <w:rPr>
+          <w:rtl w:val="0"/>
+        </w:rPr>
+        <w:t xml:space="preserve">Στον παρακάτω πίνακα παρατίθενται κάποιες ενδεικτικές περιπτώσεις ελέγχου για τα βασικά μονοπάτια που έχουν προκύψει από το παραπάνω ερώτημα.</w:t>
+      </w:r>
+    </w:p>
+    <w:p>
+      <w:pPr>
+        <w:pBdr>
+          <w:top w:color="auto" w:space="0" w:sz="0" w:val="none"/>
+          <w:left w:color="auto" w:space="0" w:sz="0" w:val="none"/>
+          <w:bottom w:color="auto" w:space="0" w:sz="0" w:val="none"/>
+          <w:right w:color="auto" w:space="0" w:sz="0" w:val="none"/>
+          <w:between w:color="auto" w:space="0" w:sz="0" w:val="none"/>
+        </w:pBdr>
+        <w:shd w:fill="ffffff" w:val="clear"/>
+        <w:rPr/>
+      </w:pPr>
+      <w:r>
+        <w:rPr>
+          <w:rtl w:val="0"/>
+        </w:rPr>
+      </w:r>
+    </w:p>
+    <w:p>
+      <w:pPr>
+        <w:pBdr>
+          <w:top w:color="auto" w:space="0" w:sz="0" w:val="none"/>
+          <w:left w:color="auto" w:space="0" w:sz="0" w:val="none"/>
+          <w:bottom w:color="auto" w:space="0" w:sz="0" w:val="none"/>
+          <w:right w:color="auto" w:space="0" w:sz="0" w:val="none"/>
+          <w:between w:color="auto" w:space="0" w:sz="0" w:val="none"/>
+        </w:pBdr>
+        <w:shd w:fill="ffffff" w:val="clear"/>
+        <w:rPr/>
+      </w:pPr>
+      <w:r>
+        <w:rPr>
+          <w:rtl w:val="0"/>
+        </w:rPr>
+      </w:r>
+    </w:p>
+    <w:tbl>
+      <w:tblPr>
+        <w:tblStyle w:val="Table2"/>
+        <w:tblW w:w="9029.0" w:type="dxa"/>
+        <w:jc w:val="left"/>
+        <w:tblBorders>
+          <w:top w:color="000000" w:space="0" w:sz="8" w:val="single"/>
+          <w:left w:color="000000" w:space="0" w:sz="8" w:val="single"/>
+          <w:bottom w:color="000000" w:space="0" w:sz="8" w:val="single"/>
+          <w:right w:color="000000" w:space="0" w:sz="8" w:val="single"/>
+          <w:insideH w:color="000000" w:space="0" w:sz="8" w:val="single"/>
+          <w:insideV w:color="000000" w:space="0" w:sz="8" w:val="single"/>
+        </w:tblBorders>
+        <w:tblLayout w:type="fixed"/>
+        <w:tblLook w:val="0600"/>
+      </w:tblPr>
+      <w:tblGrid>
+        <w:gridCol w:w="2257.25"/>
+        <w:gridCol w:w="2257.25"/>
+        <w:gridCol w:w="2257.25"/>
+        <w:gridCol w:w="2257.25"/>
+        <w:tblGridChange w:id="0">
+          <w:tblGrid>
+            <w:gridCol w:w="2257.25"/>
+            <w:gridCol w:w="2257.25"/>
+            <w:gridCol w:w="2257.25"/>
+            <w:gridCol w:w="2257.25"/>
+          </w:tblGrid>
+        </w:tblGridChange>
+      </w:tblGrid>
+      <w:tr>
+        <w:trPr>
+          <w:cantSplit w:val="0"/>
+          <w:tblHeader w:val="0"/>
+        </w:trPr>
+        <w:tc>
+          <w:tcPr>
+            <w:shd w:fill="auto" w:val="clear"/>
+            <w:tcMar>
+              <w:top w:w="100.0" w:type="dxa"/>
+              <w:left w:w="100.0" w:type="dxa"/>
+              <w:bottom w:w="100.0" w:type="dxa"/>
+              <w:right w:w="100.0" w:type="dxa"/>
+            </w:tcMar>
+            <w:vAlign w:val="top"/>
+          </w:tcPr>
+          <w:p>
+            <w:pPr>
+              <w:keepNext w:val="0"/>
+              <w:keepLines w:val="0"/>
+              <w:pageBreakBefore w:val="0"/>
+              <w:widowControl w:val="0"/>
+              <w:pBdr>
+                <w:top w:space="0" w:sz="0" w:val="nil"/>
+                <w:left w:space="0" w:sz="0" w:val="nil"/>
+                <w:bottom w:space="0" w:sz="0" w:val="nil"/>
+                <w:right w:space="0" w:sz="0" w:val="nil"/>
+                <w:between w:space="0" w:sz="0" w:val="nil"/>
+              </w:pBdr>
+              <w:shd w:fill="auto" w:val="clear"/>
+              <w:spacing w:after="0" w:before="0" w:line="240" w:lineRule="auto"/>
+              <w:ind w:left="0" w:right="0" w:firstLine="0"/>
+              <w:jc w:val="center"/>
+              <w:rPr>
+                <w:b w:val="1"/>
+              </w:rPr>
+            </w:pPr>
+            <w:r>
+              <w:rPr>
+                <w:b w:val="1"/>
+                <w:rtl w:val="0"/>
+              </w:rPr>
+              <w:t xml:space="preserve">Μονοπάτι</w:t>
+            </w:r>
+          </w:p>
+        </w:tc>
+        <w:tc>
+          <w:tcPr>
+            <w:shd w:fill="auto" w:val="clear"/>
+            <w:tcMar>
+              <w:top w:w="100.0" w:type="dxa"/>
+              <w:left w:w="100.0" w:type="dxa"/>
+              <w:bottom w:w="100.0" w:type="dxa"/>
+              <w:right w:w="100.0" w:type="dxa"/>
+            </w:tcMar>
+            <w:vAlign w:val="top"/>
+          </w:tcPr>
+          <w:p>
+            <w:pPr>
+              <w:keepNext w:val="0"/>
+              <w:keepLines w:val="0"/>
+              <w:pageBreakBefore w:val="0"/>
+              <w:widowControl w:val="0"/>
+              <w:pBdr>
+                <w:top w:space="0" w:sz="0" w:val="nil"/>
+                <w:left w:space="0" w:sz="0" w:val="nil"/>
+                <w:bottom w:space="0" w:sz="0" w:val="nil"/>
+                <w:right w:space="0" w:sz="0" w:val="nil"/>
+                <w:between w:space="0" w:sz="0" w:val="nil"/>
+              </w:pBdr>
+              <w:shd w:fill="auto" w:val="clear"/>
+              <w:spacing w:after="0" w:before="0" w:line="240" w:lineRule="auto"/>
+              <w:ind w:left="0" w:right="0" w:firstLine="0"/>
+              <w:jc w:val="center"/>
+              <w:rPr>
+                <w:b w:val="1"/>
+              </w:rPr>
+            </w:pPr>
+            <w:r>
+              <w:rPr>
+                <w:b w:val="1"/>
+                <w:rtl w:val="0"/>
+              </w:rPr>
+              <w:t xml:space="preserve">Περιγραφή</w:t>
+            </w:r>
+          </w:p>
+        </w:tc>
+        <w:tc>
+          <w:tcPr>
+            <w:shd w:fill="auto" w:val="clear"/>
+            <w:tcMar>
+              <w:top w:w="100.0" w:type="dxa"/>
+              <w:left w:w="100.0" w:type="dxa"/>
+              <w:bottom w:w="100.0" w:type="dxa"/>
+              <w:right w:w="100.0" w:type="dxa"/>
+            </w:tcMar>
+            <w:vAlign w:val="top"/>
+          </w:tcPr>
+          <w:p>
+            <w:pPr>
+              <w:keepNext w:val="0"/>
+              <w:keepLines w:val="0"/>
+              <w:pageBreakBefore w:val="0"/>
+              <w:widowControl w:val="0"/>
+              <w:pBdr>
+                <w:top w:space="0" w:sz="0" w:val="nil"/>
+                <w:left w:space="0" w:sz="0" w:val="nil"/>
+                <w:bottom w:space="0" w:sz="0" w:val="nil"/>
+                <w:right w:space="0" w:sz="0" w:val="nil"/>
+                <w:between w:space="0" w:sz="0" w:val="nil"/>
+              </w:pBdr>
+              <w:shd w:fill="auto" w:val="clear"/>
+              <w:spacing w:after="0" w:before="0" w:line="240" w:lineRule="auto"/>
+              <w:ind w:left="0" w:right="0" w:firstLine="0"/>
+              <w:jc w:val="center"/>
+              <w:rPr>
+                <w:b w:val="1"/>
+              </w:rPr>
+            </w:pPr>
+            <w:r>
+              <w:rPr>
+                <w:b w:val="1"/>
+                <w:rtl w:val="0"/>
+              </w:rPr>
+              <w:t xml:space="preserve">Περίπτωση Ελέγχου (input)</w:t>
+            </w:r>
+          </w:p>
+        </w:tc>
+        <w:tc>
+          <w:tcPr>
+            <w:shd w:fill="auto" w:val="clear"/>
+            <w:tcMar>
+              <w:top w:w="100.0" w:type="dxa"/>
+              <w:left w:w="100.0" w:type="dxa"/>
+              <w:bottom w:w="100.0" w:type="dxa"/>
+              <w:right w:w="100.0" w:type="dxa"/>
+            </w:tcMar>
+            <w:vAlign w:val="top"/>
+          </w:tcPr>
+          <w:p>
+            <w:pPr>
+              <w:keepNext w:val="0"/>
+              <w:keepLines w:val="0"/>
+              <w:pageBreakBefore w:val="0"/>
+              <w:widowControl w:val="0"/>
+              <w:pBdr>
+                <w:top w:space="0" w:sz="0" w:val="nil"/>
+                <w:left w:space="0" w:sz="0" w:val="nil"/>
+                <w:bottom w:space="0" w:sz="0" w:val="nil"/>
+                <w:right w:space="0" w:sz="0" w:val="nil"/>
+                <w:between w:space="0" w:sz="0" w:val="nil"/>
+              </w:pBdr>
+              <w:shd w:fill="auto" w:val="clear"/>
+              <w:spacing w:after="0" w:before="0" w:line="240" w:lineRule="auto"/>
+              <w:ind w:left="0" w:right="0" w:firstLine="0"/>
+              <w:jc w:val="center"/>
+              <w:rPr>
+                <w:b w:val="1"/>
+              </w:rPr>
+            </w:pPr>
+            <w:r>
+              <w:rPr>
+                <w:b w:val="1"/>
+                <w:rtl w:val="0"/>
+              </w:rPr>
+              <w:t xml:space="preserve">Αναμενόμενο Αποτέλεσμα (έξοδος προγράμματος)</w:t>
+            </w:r>
+          </w:p>
+        </w:tc>
+      </w:tr>
+      <w:tr>
+        <w:trPr>
+          <w:cantSplit w:val="0"/>
+          <w:tblHeader w:val="0"/>
+        </w:trPr>
+        <w:tc>
+          <w:tcPr>
+            <w:shd w:fill="auto" w:val="clear"/>
+            <w:tcMar>
+              <w:top w:w="100.0" w:type="dxa"/>
+              <w:left w:w="100.0" w:type="dxa"/>
+              <w:bottom w:w="100.0" w:type="dxa"/>
+              <w:right w:w="100.0" w:type="dxa"/>
+            </w:tcMar>
+            <w:vAlign w:val="top"/>
+          </w:tcPr>
+          <w:p>
+            <w:pPr>
+              <w:keepNext w:val="0"/>
+              <w:keepLines w:val="0"/>
+              <w:pageBreakBefore w:val="0"/>
+              <w:widowControl w:val="0"/>
+              <w:pBdr>
+                <w:top w:space="0" w:sz="0" w:val="nil"/>
+                <w:left w:space="0" w:sz="0" w:val="nil"/>
+                <w:bottom w:space="0" w:sz="0" w:val="nil"/>
+                <w:right w:space="0" w:sz="0" w:val="nil"/>
+                <w:between w:space="0" w:sz="0" w:val="nil"/>
+              </w:pBdr>
+              <w:shd w:fill="auto" w:val="clear"/>
+              <w:spacing w:after="0" w:before="0" w:line="240" w:lineRule="auto"/>
+              <w:ind w:left="0" w:right="0" w:firstLine="0"/>
+              <w:jc w:val="center"/>
+              <w:rPr/>
+            </w:pPr>
+            <w:r>
+              <w:rPr>
+                <w:rtl w:val="0"/>
+              </w:rPr>
+            </w:r>
+          </w:p>
+          <w:p>
+            <w:pPr>
+              <w:keepNext w:val="0"/>
+              <w:keepLines w:val="0"/>
+              <w:pageBreakBefore w:val="0"/>
+              <w:widowControl w:val="0"/>
+              <w:pBdr>
+                <w:top w:space="0" w:sz="0" w:val="nil"/>
+                <w:left w:space="0" w:sz="0" w:val="nil"/>
+                <w:bottom w:space="0" w:sz="0" w:val="nil"/>
+                <w:right w:space="0" w:sz="0" w:val="nil"/>
+                <w:between w:space="0" w:sz="0" w:val="nil"/>
+              </w:pBdr>
+              <w:shd w:fill="auto" w:val="clear"/>
+              <w:spacing w:after="0" w:before="0" w:line="240" w:lineRule="auto"/>
+              <w:ind w:left="0" w:right="0" w:firstLine="0"/>
+              <w:jc w:val="center"/>
+              <w:rPr/>
+            </w:pPr>
+            <w:r>
+              <w:rPr>
+                <w:rtl w:val="0"/>
+              </w:rPr>
+              <w:t xml:space="preserve">Μ1</w:t>
+            </w:r>
+          </w:p>
+        </w:tc>
+        <w:tc>
+          <w:tcPr>
+            <w:shd w:fill="auto" w:val="clear"/>
+            <w:tcMar>
+              <w:top w:w="100.0" w:type="dxa"/>
+              <w:left w:w="100.0" w:type="dxa"/>
+              <w:bottom w:w="100.0" w:type="dxa"/>
+              <w:right w:w="100.0" w:type="dxa"/>
+            </w:tcMar>
+            <w:vAlign w:val="top"/>
+          </w:tcPr>
+          <w:p>
+            <w:pPr>
+              <w:keepNext w:val="0"/>
+              <w:keepLines w:val="0"/>
+              <w:pageBreakBefore w:val="0"/>
+              <w:widowControl w:val="0"/>
+              <w:pBdr>
+                <w:top w:space="0" w:sz="0" w:val="nil"/>
+                <w:left w:space="0" w:sz="0" w:val="nil"/>
+                <w:bottom w:space="0" w:sz="0" w:val="nil"/>
+                <w:right w:space="0" w:sz="0" w:val="nil"/>
+                <w:between w:space="0" w:sz="0" w:val="nil"/>
+              </w:pBdr>
+              <w:shd w:fill="auto" w:val="clear"/>
+              <w:spacing w:after="0" w:before="0" w:line="240" w:lineRule="auto"/>
+              <w:ind w:left="0" w:right="0" w:firstLine="0"/>
+              <w:jc w:val="center"/>
+              <w:rPr/>
+            </w:pPr>
+            <w:r>
+              <w:rPr>
+                <w:rtl w:val="0"/>
+              </w:rPr>
+              <w:t xml:space="preserve">Δίνονται ως είσοδοι πρώτα το 2 και έπειτα το 5</w:t>
+            </w:r>
+          </w:p>
+        </w:tc>
+        <w:tc>
+          <w:tcPr>
+            <w:shd w:fill="auto" w:val="clear"/>
+            <w:tcMar>
+              <w:top w:w="100.0" w:type="dxa"/>
+              <w:left w:w="100.0" w:type="dxa"/>
+              <w:bottom w:w="100.0" w:type="dxa"/>
+              <w:right w:w="100.0" w:type="dxa"/>
+            </w:tcMar>
+            <w:vAlign w:val="top"/>
+          </w:tcPr>
+          <w:p>
+            <w:pPr>
+              <w:keepNext w:val="0"/>
+              <w:keepLines w:val="0"/>
+              <w:pageBreakBefore w:val="0"/>
+              <w:widowControl w:val="0"/>
+              <w:pBdr>
+                <w:top w:space="0" w:sz="0" w:val="nil"/>
+                <w:left w:space="0" w:sz="0" w:val="nil"/>
+                <w:bottom w:space="0" w:sz="0" w:val="nil"/>
+                <w:right w:space="0" w:sz="0" w:val="nil"/>
+                <w:between w:space="0" w:sz="0" w:val="nil"/>
+              </w:pBdr>
+              <w:shd w:fill="auto" w:val="clear"/>
+              <w:spacing w:after="0" w:before="0" w:line="240" w:lineRule="auto"/>
+              <w:ind w:left="0" w:right="0" w:firstLine="0"/>
+              <w:jc w:val="center"/>
+              <w:rPr/>
+            </w:pPr>
+            <w:r>
+              <w:rPr>
+                <w:rtl w:val="0"/>
+              </w:rPr>
+              <w:t xml:space="preserve">2</w:t>
+            </w:r>
+          </w:p>
+          <w:p>
+            <w:pPr>
+              <w:keepNext w:val="0"/>
+              <w:keepLines w:val="0"/>
+              <w:pageBreakBefore w:val="0"/>
+              <w:widowControl w:val="0"/>
+              <w:pBdr>
+                <w:top w:space="0" w:sz="0" w:val="nil"/>
+                <w:left w:space="0" w:sz="0" w:val="nil"/>
+                <w:bottom w:space="0" w:sz="0" w:val="nil"/>
+                <w:right w:space="0" w:sz="0" w:val="nil"/>
+                <w:between w:space="0" w:sz="0" w:val="nil"/>
+              </w:pBdr>
+              <w:shd w:fill="auto" w:val="clear"/>
+              <w:spacing w:after="0" w:before="0" w:line="240" w:lineRule="auto"/>
+              <w:ind w:left="0" w:right="0" w:firstLine="0"/>
+              <w:jc w:val="center"/>
+              <w:rPr/>
+            </w:pPr>
+            <w:r>
+              <w:rPr>
+                <w:rtl w:val="0"/>
+              </w:rPr>
+            </w:r>
+          </w:p>
+          <w:p>
+            <w:pPr>
+              <w:keepNext w:val="0"/>
+              <w:keepLines w:val="0"/>
+              <w:pageBreakBefore w:val="0"/>
+              <w:widowControl w:val="0"/>
+              <w:pBdr>
+                <w:top w:space="0" w:sz="0" w:val="nil"/>
+                <w:left w:space="0" w:sz="0" w:val="nil"/>
+                <w:bottom w:space="0" w:sz="0" w:val="nil"/>
+                <w:right w:space="0" w:sz="0" w:val="nil"/>
+                <w:between w:space="0" w:sz="0" w:val="nil"/>
+              </w:pBdr>
+              <w:shd w:fill="auto" w:val="clear"/>
+              <w:spacing w:after="0" w:before="0" w:line="240" w:lineRule="auto"/>
+              <w:ind w:left="0" w:right="0" w:firstLine="0"/>
+              <w:jc w:val="center"/>
+              <w:rPr/>
+            </w:pPr>
+            <w:r>
+              <w:rPr>
+                <w:rtl w:val="0"/>
+              </w:rPr>
+              <w:t xml:space="preserve">5</w:t>
+            </w:r>
+          </w:p>
+        </w:tc>
+        <w:tc>
+          <w:tcPr>
+            <w:shd w:fill="auto" w:val="clear"/>
+            <w:tcMar>
+              <w:top w:w="100.0" w:type="dxa"/>
+              <w:left w:w="100.0" w:type="dxa"/>
+              <w:bottom w:w="100.0" w:type="dxa"/>
+              <w:right w:w="100.0" w:type="dxa"/>
+            </w:tcMar>
+            <w:vAlign w:val="top"/>
+          </w:tcPr>
+          <w:p>
+            <w:pPr>
+              <w:keepNext w:val="0"/>
+              <w:keepLines w:val="0"/>
+              <w:pageBreakBefore w:val="0"/>
+              <w:widowControl w:val="0"/>
+              <w:pBdr>
+                <w:top w:space="0" w:sz="0" w:val="nil"/>
+                <w:left w:space="0" w:sz="0" w:val="nil"/>
+                <w:bottom w:space="0" w:sz="0" w:val="nil"/>
+                <w:right w:space="0" w:sz="0" w:val="nil"/>
+                <w:between w:space="0" w:sz="0" w:val="nil"/>
+              </w:pBdr>
+              <w:shd w:fill="auto" w:val="clear"/>
+              <w:spacing w:after="0" w:before="0" w:line="240" w:lineRule="auto"/>
+              <w:ind w:left="0" w:right="0" w:firstLine="0"/>
+              <w:jc w:val="center"/>
+              <w:rPr/>
+            </w:pPr>
+            <w:r>
+              <w:rPr>
+                <w:rtl w:val="0"/>
+              </w:rPr>
+              <w:t xml:space="preserve">Number is 13</w:t>
+            </w:r>
+          </w:p>
+          <w:p>
+            <w:pPr>
+              <w:keepNext w:val="0"/>
+              <w:keepLines w:val="0"/>
+              <w:pageBreakBefore w:val="0"/>
+              <w:widowControl w:val="0"/>
+              <w:pBdr>
+                <w:top w:space="0" w:sz="0" w:val="nil"/>
+                <w:left w:space="0" w:sz="0" w:val="nil"/>
+                <w:bottom w:space="0" w:sz="0" w:val="nil"/>
+                <w:right w:space="0" w:sz="0" w:val="nil"/>
+                <w:between w:space="0" w:sz="0" w:val="nil"/>
+              </w:pBdr>
+              <w:shd w:fill="auto" w:val="clear"/>
+              <w:spacing w:after="0" w:before="0" w:line="240" w:lineRule="auto"/>
+              <w:ind w:left="0" w:right="0" w:firstLine="0"/>
+              <w:jc w:val="center"/>
+              <w:rPr/>
+            </w:pPr>
+            <w:r>
+              <w:rPr>
+                <w:rtl w:val="0"/>
+              </w:rPr>
+            </w:r>
+          </w:p>
+          <w:p>
+            <w:pPr>
+              <w:keepNext w:val="0"/>
+              <w:keepLines w:val="0"/>
+              <w:pageBreakBefore w:val="0"/>
+              <w:widowControl w:val="0"/>
+              <w:pBdr>
+                <w:top w:space="0" w:sz="0" w:val="nil"/>
+                <w:left w:space="0" w:sz="0" w:val="nil"/>
+                <w:bottom w:space="0" w:sz="0" w:val="nil"/>
+                <w:right w:space="0" w:sz="0" w:val="nil"/>
+                <w:between w:space="0" w:sz="0" w:val="nil"/>
+              </w:pBdr>
+              <w:shd w:fill="auto" w:val="clear"/>
+              <w:spacing w:after="0" w:before="0" w:line="240" w:lineRule="auto"/>
+              <w:ind w:left="0" w:right="0" w:firstLine="0"/>
+              <w:jc w:val="center"/>
+              <w:rPr/>
+            </w:pPr>
+            <w:r>
+              <w:rPr>
+                <w:rtl w:val="0"/>
+              </w:rPr>
+              <w:t xml:space="preserve">Number is 16</w:t>
+            </w:r>
+          </w:p>
+        </w:tc>
+      </w:tr>
+      <w:tr>
+        <w:trPr>
+          <w:cantSplit w:val="0"/>
+          <w:tblHeader w:val="0"/>
+        </w:trPr>
+        <w:tc>
+          <w:tcPr>
+            <w:shd w:fill="auto" w:val="clear"/>
+            <w:tcMar>
+              <w:top w:w="100.0" w:type="dxa"/>
+              <w:left w:w="100.0" w:type="dxa"/>
+              <w:bottom w:w="100.0" w:type="dxa"/>
+              <w:right w:w="100.0" w:type="dxa"/>
+            </w:tcMar>
+            <w:vAlign w:val="top"/>
+          </w:tcPr>
+          <w:p>
+            <w:pPr>
+              <w:keepNext w:val="0"/>
+              <w:keepLines w:val="0"/>
+              <w:pageBreakBefore w:val="0"/>
+              <w:widowControl w:val="0"/>
+              <w:pBdr>
+                <w:top w:space="0" w:sz="0" w:val="nil"/>
+                <w:left w:space="0" w:sz="0" w:val="nil"/>
+                <w:bottom w:space="0" w:sz="0" w:val="nil"/>
+                <w:right w:space="0" w:sz="0" w:val="nil"/>
+                <w:between w:space="0" w:sz="0" w:val="nil"/>
+              </w:pBdr>
+              <w:shd w:fill="auto" w:val="clear"/>
+              <w:spacing w:after="0" w:before="0" w:line="240" w:lineRule="auto"/>
+              <w:ind w:left="0" w:right="0" w:firstLine="0"/>
+              <w:jc w:val="center"/>
+              <w:rPr/>
+            </w:pPr>
+            <w:r>
+              <w:rPr>
+                <w:rtl w:val="0"/>
+              </w:rPr>
+            </w:r>
+          </w:p>
+          <w:p>
+            <w:pPr>
+              <w:keepNext w:val="0"/>
+              <w:keepLines w:val="0"/>
+              <w:pageBreakBefore w:val="0"/>
+              <w:widowControl w:val="0"/>
+              <w:pBdr>
+                <w:top w:space="0" w:sz="0" w:val="nil"/>
+                <w:left w:space="0" w:sz="0" w:val="nil"/>
+                <w:bottom w:space="0" w:sz="0" w:val="nil"/>
+                <w:right w:space="0" w:sz="0" w:val="nil"/>
+                <w:between w:space="0" w:sz="0" w:val="nil"/>
+              </w:pBdr>
+              <w:shd w:fill="auto" w:val="clear"/>
+              <w:spacing w:after="0" w:before="0" w:line="240" w:lineRule="auto"/>
+              <w:ind w:left="0" w:right="0" w:firstLine="0"/>
+              <w:jc w:val="center"/>
+              <w:rPr/>
+            </w:pPr>
+            <w:r>
+              <w:rPr>
+                <w:rtl w:val="0"/>
+              </w:rPr>
+            </w:r>
+          </w:p>
+          <w:p>
+            <w:pPr>
+              <w:keepNext w:val="0"/>
+              <w:keepLines w:val="0"/>
+              <w:pageBreakBefore w:val="0"/>
+              <w:widowControl w:val="0"/>
+              <w:pBdr>
+                <w:top w:space="0" w:sz="0" w:val="nil"/>
+                <w:left w:space="0" w:sz="0" w:val="nil"/>
+                <w:bottom w:space="0" w:sz="0" w:val="nil"/>
+                <w:right w:space="0" w:sz="0" w:val="nil"/>
+                <w:between w:space="0" w:sz="0" w:val="nil"/>
+              </w:pBdr>
+              <w:shd w:fill="auto" w:val="clear"/>
+              <w:spacing w:after="0" w:before="0" w:line="240" w:lineRule="auto"/>
+              <w:ind w:left="0" w:right="0" w:firstLine="0"/>
+              <w:jc w:val="center"/>
+              <w:rPr/>
+            </w:pPr>
+            <w:r>
+              <w:rPr>
+                <w:rtl w:val="0"/>
+              </w:rPr>
+              <w:t xml:space="preserve">Μ2</w:t>
+            </w:r>
+          </w:p>
+        </w:tc>
+        <w:tc>
+          <w:tcPr>
+            <w:shd w:fill="auto" w:val="clear"/>
+            <w:tcMar>
+              <w:top w:w="100.0" w:type="dxa"/>
+              <w:left w:w="100.0" w:type="dxa"/>
+              <w:bottom w:w="100.0" w:type="dxa"/>
+              <w:right w:w="100.0" w:type="dxa"/>
+            </w:tcMar>
+            <w:vAlign w:val="top"/>
+          </w:tcPr>
+          <w:p>
+            <w:pPr>
+              <w:keepNext w:val="0"/>
+              <w:keepLines w:val="0"/>
+              <w:pageBreakBefore w:val="0"/>
+              <w:widowControl w:val="0"/>
+              <w:pBdr>
+                <w:top w:space="0" w:sz="0" w:val="nil"/>
+                <w:left w:space="0" w:sz="0" w:val="nil"/>
+                <w:bottom w:space="0" w:sz="0" w:val="nil"/>
+                <w:right w:space="0" w:sz="0" w:val="nil"/>
+                <w:between w:space="0" w:sz="0" w:val="nil"/>
+              </w:pBdr>
+              <w:shd w:fill="auto" w:val="clear"/>
+              <w:spacing w:after="0" w:before="0" w:line="240" w:lineRule="auto"/>
+              <w:ind w:left="0" w:right="0" w:firstLine="0"/>
+              <w:jc w:val="center"/>
+              <w:rPr/>
+            </w:pPr>
+            <w:r>
+              <w:rPr>
+                <w:rtl w:val="0"/>
+              </w:rPr>
+            </w:r>
+          </w:p>
+          <w:p>
+            <w:pPr>
+              <w:keepNext w:val="0"/>
+              <w:keepLines w:val="0"/>
+              <w:pageBreakBefore w:val="0"/>
+              <w:widowControl w:val="0"/>
+              <w:pBdr>
+                <w:top w:space="0" w:sz="0" w:val="nil"/>
+                <w:left w:space="0" w:sz="0" w:val="nil"/>
+                <w:bottom w:space="0" w:sz="0" w:val="nil"/>
+                <w:right w:space="0" w:sz="0" w:val="nil"/>
+                <w:between w:space="0" w:sz="0" w:val="nil"/>
+              </w:pBdr>
+              <w:shd w:fill="auto" w:val="clear"/>
+              <w:spacing w:after="0" w:before="0" w:line="240" w:lineRule="auto"/>
+              <w:ind w:left="0" w:right="0" w:firstLine="0"/>
+              <w:jc w:val="center"/>
+              <w:rPr/>
+            </w:pPr>
+            <w:r>
+              <w:rPr>
+                <w:rtl w:val="0"/>
+              </w:rPr>
+              <w:t xml:space="preserve">Δίνονται ως είσοδοι πρώτα το -6 και έπειτα το -10</w:t>
+            </w:r>
+          </w:p>
+        </w:tc>
+        <w:tc>
+          <w:tcPr>
+            <w:shd w:fill="auto" w:val="clear"/>
+            <w:tcMar>
+              <w:top w:w="100.0" w:type="dxa"/>
+              <w:left w:w="100.0" w:type="dxa"/>
+              <w:bottom w:w="100.0" w:type="dxa"/>
+              <w:right w:w="100.0" w:type="dxa"/>
+            </w:tcMar>
+            <w:vAlign w:val="top"/>
+          </w:tcPr>
+          <w:p>
+            <w:pPr>
+              <w:keepNext w:val="0"/>
+              <w:keepLines w:val="0"/>
+              <w:pageBreakBefore w:val="0"/>
+              <w:widowControl w:val="0"/>
+              <w:pBdr>
+                <w:top w:space="0" w:sz="0" w:val="nil"/>
+                <w:left w:space="0" w:sz="0" w:val="nil"/>
+                <w:bottom w:space="0" w:sz="0" w:val="nil"/>
+                <w:right w:space="0" w:sz="0" w:val="nil"/>
+                <w:between w:space="0" w:sz="0" w:val="nil"/>
+              </w:pBdr>
+              <w:shd w:fill="auto" w:val="clear"/>
+              <w:spacing w:after="0" w:before="0" w:line="240" w:lineRule="auto"/>
+              <w:ind w:left="0" w:right="0" w:firstLine="0"/>
+              <w:jc w:val="center"/>
+              <w:rPr/>
+            </w:pPr>
+            <w:r>
+              <w:rPr>
+                <w:rtl w:val="0"/>
+              </w:rPr>
+              <w:t xml:space="preserve">-6</w:t>
+            </w:r>
+          </w:p>
+          <w:p>
+            <w:pPr>
+              <w:keepNext w:val="0"/>
+              <w:keepLines w:val="0"/>
+              <w:pageBreakBefore w:val="0"/>
+              <w:widowControl w:val="0"/>
+              <w:pBdr>
+                <w:top w:space="0" w:sz="0" w:val="nil"/>
+                <w:left w:space="0" w:sz="0" w:val="nil"/>
+                <w:bottom w:space="0" w:sz="0" w:val="nil"/>
+                <w:right w:space="0" w:sz="0" w:val="nil"/>
+                <w:between w:space="0" w:sz="0" w:val="nil"/>
+              </w:pBdr>
+              <w:shd w:fill="auto" w:val="clear"/>
+              <w:spacing w:after="0" w:before="0" w:line="240" w:lineRule="auto"/>
+              <w:ind w:left="0" w:right="0" w:firstLine="0"/>
+              <w:jc w:val="center"/>
+              <w:rPr/>
+            </w:pPr>
+            <w:r>
+              <w:rPr>
+                <w:rtl w:val="0"/>
+              </w:rPr>
+            </w:r>
+          </w:p>
+          <w:p>
+            <w:pPr>
+              <w:keepNext w:val="0"/>
+              <w:keepLines w:val="0"/>
+              <w:pageBreakBefore w:val="0"/>
+              <w:widowControl w:val="0"/>
+              <w:pBdr>
+                <w:top w:space="0" w:sz="0" w:val="nil"/>
+                <w:left w:space="0" w:sz="0" w:val="nil"/>
+                <w:bottom w:space="0" w:sz="0" w:val="nil"/>
+                <w:right w:space="0" w:sz="0" w:val="nil"/>
+                <w:between w:space="0" w:sz="0" w:val="nil"/>
+              </w:pBdr>
+              <w:shd w:fill="auto" w:val="clear"/>
+              <w:spacing w:after="0" w:before="0" w:line="240" w:lineRule="auto"/>
+              <w:ind w:left="0" w:right="0" w:firstLine="0"/>
+              <w:jc w:val="center"/>
+              <w:rPr/>
+            </w:pPr>
+            <w:r>
+              <w:rPr>
+                <w:rtl w:val="0"/>
+              </w:rPr>
+            </w:r>
+          </w:p>
+          <w:p>
+            <w:pPr>
+              <w:keepNext w:val="0"/>
+              <w:keepLines w:val="0"/>
+              <w:pageBreakBefore w:val="0"/>
+              <w:widowControl w:val="0"/>
+              <w:pBdr>
+                <w:top w:space="0" w:sz="0" w:val="nil"/>
+                <w:left w:space="0" w:sz="0" w:val="nil"/>
+                <w:bottom w:space="0" w:sz="0" w:val="nil"/>
+                <w:right w:space="0" w:sz="0" w:val="nil"/>
+                <w:between w:space="0" w:sz="0" w:val="nil"/>
+              </w:pBdr>
+              <w:shd w:fill="auto" w:val="clear"/>
+              <w:spacing w:after="0" w:before="0" w:line="240" w:lineRule="auto"/>
+              <w:ind w:left="0" w:right="0" w:firstLine="0"/>
+              <w:jc w:val="center"/>
+              <w:rPr/>
+            </w:pPr>
+            <w:r>
+              <w:rPr>
+                <w:rtl w:val="0"/>
+              </w:rPr>
+              <w:t xml:space="preserve">-10</w:t>
+            </w:r>
+          </w:p>
+        </w:tc>
+        <w:tc>
+          <w:tcPr>
+            <w:shd w:fill="auto" w:val="clear"/>
+            <w:tcMar>
+              <w:top w:w="100.0" w:type="dxa"/>
+              <w:left w:w="100.0" w:type="dxa"/>
+              <w:bottom w:w="100.0" w:type="dxa"/>
+              <w:right w:w="100.0" w:type="dxa"/>
+            </w:tcMar>
+            <w:vAlign w:val="top"/>
+          </w:tcPr>
+          <w:p>
+            <w:pPr>
+              <w:keepNext w:val="0"/>
+              <w:keepLines w:val="0"/>
+              <w:pageBreakBefore w:val="0"/>
+              <w:widowControl w:val="0"/>
+              <w:pBdr>
+                <w:top w:space="0" w:sz="0" w:val="nil"/>
+                <w:left w:space="0" w:sz="0" w:val="nil"/>
+                <w:bottom w:space="0" w:sz="0" w:val="nil"/>
+                <w:right w:space="0" w:sz="0" w:val="nil"/>
+                <w:between w:space="0" w:sz="0" w:val="nil"/>
+              </w:pBdr>
+              <w:shd w:fill="auto" w:val="clear"/>
+              <w:spacing w:after="0" w:before="0" w:line="240" w:lineRule="auto"/>
+              <w:ind w:left="0" w:right="0" w:firstLine="0"/>
+              <w:jc w:val="center"/>
+              <w:rPr/>
+            </w:pPr>
+            <w:r>
+              <w:rPr>
+                <w:rtl w:val="0"/>
+              </w:rPr>
+              <w:t xml:space="preserve">Give an integer please:</w:t>
+            </w:r>
+          </w:p>
+          <w:p>
+            <w:pPr>
+              <w:keepNext w:val="0"/>
+              <w:keepLines w:val="0"/>
+              <w:pageBreakBefore w:val="0"/>
+              <w:widowControl w:val="0"/>
+              <w:pBdr>
+                <w:top w:space="0" w:sz="0" w:val="nil"/>
+                <w:left w:space="0" w:sz="0" w:val="nil"/>
+                <w:bottom w:space="0" w:sz="0" w:val="nil"/>
+                <w:right w:space="0" w:sz="0" w:val="nil"/>
+                <w:between w:space="0" w:sz="0" w:val="nil"/>
+              </w:pBdr>
+              <w:shd w:fill="auto" w:val="clear"/>
+              <w:spacing w:after="0" w:before="0" w:line="240" w:lineRule="auto"/>
+              <w:ind w:left="0" w:right="0" w:firstLine="0"/>
+              <w:jc w:val="center"/>
+              <w:rPr/>
+            </w:pPr>
+            <w:r>
+              <w:rPr>
+                <w:rtl w:val="0"/>
+              </w:rPr>
+            </w:r>
+          </w:p>
+          <w:p>
+            <w:pPr>
+              <w:keepNext w:val="0"/>
+              <w:keepLines w:val="0"/>
+              <w:pageBreakBefore w:val="0"/>
+              <w:widowControl w:val="0"/>
+              <w:pBdr>
+                <w:top w:space="0" w:sz="0" w:val="nil"/>
+                <w:left w:space="0" w:sz="0" w:val="nil"/>
+                <w:bottom w:space="0" w:sz="0" w:val="nil"/>
+                <w:right w:space="0" w:sz="0" w:val="nil"/>
+                <w:between w:space="0" w:sz="0" w:val="nil"/>
+              </w:pBdr>
+              <w:shd w:fill="auto" w:val="clear"/>
+              <w:spacing w:after="0" w:before="0" w:line="240" w:lineRule="auto"/>
+              <w:ind w:left="0" w:right="0" w:firstLine="0"/>
+              <w:jc w:val="center"/>
+              <w:rPr/>
+            </w:pPr>
+            <w:r>
+              <w:rPr>
+                <w:rtl w:val="0"/>
+              </w:rPr>
+              <w:t xml:space="preserve">Give an integer please:</w:t>
+            </w:r>
+          </w:p>
+        </w:tc>
+      </w:tr>
+      <w:tr>
+        <w:trPr>
+          <w:cantSplit w:val="0"/>
+          <w:tblHeader w:val="0"/>
+        </w:trPr>
+        <w:tc>
+          <w:tcPr>
+            <w:shd w:fill="auto" w:val="clear"/>
+            <w:tcMar>
+              <w:top w:w="100.0" w:type="dxa"/>
+              <w:left w:w="100.0" w:type="dxa"/>
+              <w:bottom w:w="100.0" w:type="dxa"/>
+              <w:right w:w="100.0" w:type="dxa"/>
+            </w:tcMar>
+            <w:vAlign w:val="top"/>
+          </w:tcPr>
+          <w:p>
+            <w:pPr>
+              <w:keepNext w:val="0"/>
+              <w:keepLines w:val="0"/>
+              <w:pageBreakBefore w:val="0"/>
+              <w:widowControl w:val="0"/>
+              <w:pBdr>
+                <w:top w:space="0" w:sz="0" w:val="nil"/>
+                <w:left w:space="0" w:sz="0" w:val="nil"/>
+                <w:bottom w:space="0" w:sz="0" w:val="nil"/>
+                <w:right w:space="0" w:sz="0" w:val="nil"/>
+                <w:between w:space="0" w:sz="0" w:val="nil"/>
+              </w:pBdr>
+              <w:shd w:fill="auto" w:val="clear"/>
+              <w:spacing w:after="0" w:before="0" w:line="240" w:lineRule="auto"/>
+              <w:ind w:left="0" w:right="0" w:firstLine="0"/>
+              <w:jc w:val="center"/>
+              <w:rPr/>
+            </w:pPr>
+            <w:r>
+              <w:rPr>
+                <w:rtl w:val="0"/>
+              </w:rPr>
+            </w:r>
+          </w:p>
+          <w:p>
+            <w:pPr>
+              <w:keepNext w:val="0"/>
+              <w:keepLines w:val="0"/>
+              <w:pageBreakBefore w:val="0"/>
+              <w:widowControl w:val="0"/>
+              <w:pBdr>
+                <w:top w:space="0" w:sz="0" w:val="nil"/>
+                <w:left w:space="0" w:sz="0" w:val="nil"/>
+                <w:bottom w:space="0" w:sz="0" w:val="nil"/>
+                <w:right w:space="0" w:sz="0" w:val="nil"/>
+                <w:between w:space="0" w:sz="0" w:val="nil"/>
+              </w:pBdr>
+              <w:shd w:fill="auto" w:val="clear"/>
+              <w:spacing w:after="0" w:before="0" w:line="240" w:lineRule="auto"/>
+              <w:ind w:left="0" w:right="0" w:firstLine="0"/>
+              <w:jc w:val="center"/>
+              <w:rPr/>
+            </w:pPr>
+            <w:r>
+              <w:rPr>
+                <w:rtl w:val="0"/>
+              </w:rPr>
+              <w:t xml:space="preserve">Μ3</w:t>
+            </w:r>
+          </w:p>
+        </w:tc>
+        <w:tc>
+          <w:tcPr>
+            <w:shd w:fill="auto" w:val="clear"/>
+            <w:tcMar>
+              <w:top w:w="100.0" w:type="dxa"/>
+              <w:left w:w="100.0" w:type="dxa"/>
+              <w:bottom w:w="100.0" w:type="dxa"/>
+              <w:right w:w="100.0" w:type="dxa"/>
+            </w:tcMar>
+            <w:vAlign w:val="top"/>
+          </w:tcPr>
+          <w:p>
+            <w:pPr>
+              <w:widowControl w:val="0"/>
+              <w:spacing w:line="240" w:lineRule="auto"/>
+              <w:jc w:val="center"/>
+              <w:rPr/>
+            </w:pPr>
+            <w:r>
+              <w:rPr>
+                <w:rtl w:val="0"/>
+              </w:rPr>
+              <w:t xml:space="preserve">Δίνονται ως είσοδοι πρώτα το 15 και έπειτα το 40</w:t>
+            </w:r>
+          </w:p>
+        </w:tc>
+        <w:tc>
+          <w:tcPr>
+            <w:shd w:fill="auto" w:val="clear"/>
+            <w:tcMar>
+              <w:top w:w="100.0" w:type="dxa"/>
+              <w:left w:w="100.0" w:type="dxa"/>
+              <w:bottom w:w="100.0" w:type="dxa"/>
+              <w:right w:w="100.0" w:type="dxa"/>
+            </w:tcMar>
+            <w:vAlign w:val="top"/>
+          </w:tcPr>
+          <w:p>
+            <w:pPr>
+              <w:widowControl w:val="0"/>
+              <w:spacing w:line="240" w:lineRule="auto"/>
+              <w:jc w:val="center"/>
+              <w:rPr/>
+            </w:pPr>
+            <w:r>
+              <w:rPr>
+                <w:rtl w:val="0"/>
+              </w:rPr>
+              <w:t xml:space="preserve">15</w:t>
+            </w:r>
+          </w:p>
+          <w:p>
+            <w:pPr>
+              <w:widowControl w:val="0"/>
+              <w:spacing w:line="240" w:lineRule="auto"/>
+              <w:jc w:val="center"/>
+              <w:rPr/>
+            </w:pPr>
+            <w:r>
+              <w:rPr>
+                <w:rtl w:val="0"/>
+              </w:rPr>
+            </w:r>
+          </w:p>
+          <w:p>
+            <w:pPr>
+              <w:widowControl w:val="0"/>
+              <w:spacing w:line="240" w:lineRule="auto"/>
+              <w:jc w:val="center"/>
+              <w:rPr/>
+            </w:pPr>
+            <w:r>
+              <w:rPr>
+                <w:rtl w:val="0"/>
+              </w:rPr>
+              <w:t xml:space="preserve">30</w:t>
+            </w:r>
+          </w:p>
+        </w:tc>
+        <w:tc>
+          <w:tcPr>
+            <w:shd w:fill="auto" w:val="clear"/>
+            <w:tcMar>
+              <w:top w:w="100.0" w:type="dxa"/>
+              <w:left w:w="100.0" w:type="dxa"/>
+              <w:bottom w:w="100.0" w:type="dxa"/>
+              <w:right w:w="100.0" w:type="dxa"/>
+            </w:tcMar>
+            <w:vAlign w:val="top"/>
+          </w:tcPr>
+          <w:p>
+            <w:pPr>
+              <w:widowControl w:val="0"/>
+              <w:spacing w:line="240" w:lineRule="auto"/>
+              <w:jc w:val="center"/>
+              <w:rPr/>
+            </w:pPr>
+            <w:r>
+              <w:rPr>
+                <w:rtl w:val="0"/>
+              </w:rPr>
+              <w:t xml:space="preserve">Number is 26</w:t>
+            </w:r>
+          </w:p>
+          <w:p>
+            <w:pPr>
+              <w:widowControl w:val="0"/>
+              <w:spacing w:line="240" w:lineRule="auto"/>
+              <w:jc w:val="center"/>
+              <w:rPr/>
+            </w:pPr>
+            <w:r>
+              <w:rPr>
+                <w:rtl w:val="0"/>
+              </w:rPr>
+            </w:r>
+          </w:p>
+          <w:p>
+            <w:pPr>
+              <w:widowControl w:val="0"/>
+              <w:spacing w:line="240" w:lineRule="auto"/>
+              <w:jc w:val="center"/>
+              <w:rPr/>
+            </w:pPr>
+            <w:r>
+              <w:rPr>
+                <w:rtl w:val="0"/>
+              </w:rPr>
+              <w:t xml:space="preserve">Number is 41</w:t>
+            </w:r>
+          </w:p>
+        </w:tc>
+      </w:tr>
+      <w:tr>
+        <w:trPr>
+          <w:cantSplit w:val="0"/>
+          <w:tblHeader w:val="0"/>
+        </w:trPr>
+        <w:tc>
+          <w:tcPr>
+            <w:shd w:fill="auto" w:val="clear"/>
+            <w:tcMar>
+              <w:top w:w="100.0" w:type="dxa"/>
+              <w:left w:w="100.0" w:type="dxa"/>
+              <w:bottom w:w="100.0" w:type="dxa"/>
+              <w:right w:w="100.0" w:type="dxa"/>
+            </w:tcMar>
+            <w:vAlign w:val="top"/>
+          </w:tcPr>
+          <w:p>
+            <w:pPr>
+              <w:keepNext w:val="0"/>
+              <w:keepLines w:val="0"/>
+              <w:pageBreakBefore w:val="0"/>
+              <w:widowControl w:val="0"/>
+              <w:pBdr>
+                <w:top w:space="0" w:sz="0" w:val="nil"/>
+                <w:left w:space="0" w:sz="0" w:val="nil"/>
+                <w:bottom w:space="0" w:sz="0" w:val="nil"/>
+                <w:right w:space="0" w:sz="0" w:val="nil"/>
+                <w:between w:space="0" w:sz="0" w:val="nil"/>
+              </w:pBdr>
+              <w:shd w:fill="auto" w:val="clear"/>
+              <w:spacing w:after="0" w:before="0" w:line="240" w:lineRule="auto"/>
+              <w:ind w:left="0" w:right="0" w:firstLine="0"/>
+              <w:jc w:val="center"/>
+              <w:rPr/>
+            </w:pPr>
+            <w:r>
+              <w:rPr>
+                <w:rtl w:val="0"/>
+              </w:rPr>
+            </w:r>
+          </w:p>
+          <w:p>
+            <w:pPr>
+              <w:keepNext w:val="0"/>
+              <w:keepLines w:val="0"/>
+              <w:pageBreakBefore w:val="0"/>
+              <w:widowControl w:val="0"/>
+              <w:pBdr>
+                <w:top w:space="0" w:sz="0" w:val="nil"/>
+                <w:left w:space="0" w:sz="0" w:val="nil"/>
+                <w:bottom w:space="0" w:sz="0" w:val="nil"/>
+                <w:right w:space="0" w:sz="0" w:val="nil"/>
+                <w:between w:space="0" w:sz="0" w:val="nil"/>
+              </w:pBdr>
+              <w:shd w:fill="auto" w:val="clear"/>
+              <w:spacing w:after="0" w:before="0" w:line="240" w:lineRule="auto"/>
+              <w:ind w:left="0" w:right="0" w:firstLine="0"/>
+              <w:jc w:val="center"/>
+              <w:rPr/>
+            </w:pPr>
+            <w:r>
+              <w:rPr>
+                <w:rtl w:val="0"/>
+              </w:rPr>
+              <w:t xml:space="preserve">Μ4</w:t>
+            </w:r>
+          </w:p>
+        </w:tc>
+        <w:tc>
+          <w:tcPr>
+            <w:shd w:fill="auto" w:val="clear"/>
+            <w:tcMar>
+              <w:top w:w="100.0" w:type="dxa"/>
+              <w:left w:w="100.0" w:type="dxa"/>
+              <w:bottom w:w="100.0" w:type="dxa"/>
+              <w:right w:w="100.0" w:type="dxa"/>
+            </w:tcMar>
+            <w:vAlign w:val="top"/>
+          </w:tcPr>
+          <w:p>
+            <w:pPr>
+              <w:keepNext w:val="0"/>
+              <w:keepLines w:val="0"/>
+              <w:pageBreakBefore w:val="0"/>
+              <w:widowControl w:val="0"/>
+              <w:pBdr>
+                <w:top w:space="0" w:sz="0" w:val="nil"/>
+                <w:left w:space="0" w:sz="0" w:val="nil"/>
+                <w:bottom w:space="0" w:sz="0" w:val="nil"/>
+                <w:right w:space="0" w:sz="0" w:val="nil"/>
+                <w:between w:space="0" w:sz="0" w:val="nil"/>
+              </w:pBdr>
+              <w:shd w:fill="auto" w:val="clear"/>
+              <w:spacing w:after="0" w:before="0" w:line="240" w:lineRule="auto"/>
+              <w:ind w:left="0" w:right="0" w:firstLine="0"/>
+              <w:jc w:val="center"/>
+              <w:rPr/>
+            </w:pPr>
+            <w:r>
+              <w:rPr>
+                <w:rtl w:val="0"/>
+              </w:rPr>
+              <w:t xml:space="preserve">Δίνονται ως είσοδοι πρώτα το 50 και έπειτα το 100</w:t>
+            </w:r>
+          </w:p>
+        </w:tc>
+        <w:tc>
+          <w:tcPr>
+            <w:shd w:fill="auto" w:val="clear"/>
+            <w:tcMar>
+              <w:top w:w="100.0" w:type="dxa"/>
+              <w:left w:w="100.0" w:type="dxa"/>
+              <w:bottom w:w="100.0" w:type="dxa"/>
+              <w:right w:w="100.0" w:type="dxa"/>
+            </w:tcMar>
+            <w:vAlign w:val="top"/>
+          </w:tcPr>
+          <w:p>
+            <w:pPr>
+              <w:keepNext w:val="0"/>
+              <w:keepLines w:val="0"/>
+              <w:pageBreakBefore w:val="0"/>
+              <w:widowControl w:val="0"/>
+              <w:pBdr>
+                <w:top w:space="0" w:sz="0" w:val="nil"/>
+                <w:left w:space="0" w:sz="0" w:val="nil"/>
+                <w:bottom w:space="0" w:sz="0" w:val="nil"/>
+                <w:right w:space="0" w:sz="0" w:val="nil"/>
+                <w:between w:space="0" w:sz="0" w:val="nil"/>
+              </w:pBdr>
+              <w:shd w:fill="auto" w:val="clear"/>
+              <w:spacing w:after="0" w:before="0" w:line="240" w:lineRule="auto"/>
+              <w:ind w:left="0" w:right="0" w:firstLine="0"/>
+              <w:jc w:val="center"/>
+              <w:rPr/>
+            </w:pPr>
+            <w:r>
+              <w:rPr>
+                <w:rtl w:val="0"/>
+              </w:rPr>
+              <w:t xml:space="preserve">50</w:t>
+            </w:r>
+          </w:p>
+          <w:p>
+            <w:pPr>
+              <w:keepNext w:val="0"/>
+              <w:keepLines w:val="0"/>
+              <w:pageBreakBefore w:val="0"/>
+              <w:widowControl w:val="0"/>
+              <w:pBdr>
+                <w:top w:space="0" w:sz="0" w:val="nil"/>
+                <w:left w:space="0" w:sz="0" w:val="nil"/>
+                <w:bottom w:space="0" w:sz="0" w:val="nil"/>
+                <w:right w:space="0" w:sz="0" w:val="nil"/>
+                <w:between w:space="0" w:sz="0" w:val="nil"/>
+              </w:pBdr>
+              <w:shd w:fill="auto" w:val="clear"/>
+              <w:spacing w:after="0" w:before="0" w:line="240" w:lineRule="auto"/>
+              <w:ind w:left="0" w:right="0" w:firstLine="0"/>
+              <w:jc w:val="center"/>
+              <w:rPr/>
+            </w:pPr>
+            <w:r>
+              <w:rPr>
+                <w:rtl w:val="0"/>
+              </w:rPr>
+            </w:r>
+          </w:p>
+          <w:p>
+            <w:pPr>
+              <w:keepNext w:val="0"/>
+              <w:keepLines w:val="0"/>
+              <w:pageBreakBefore w:val="0"/>
+              <w:widowControl w:val="0"/>
+              <w:pBdr>
+                <w:top w:space="0" w:sz="0" w:val="nil"/>
+                <w:left w:space="0" w:sz="0" w:val="nil"/>
+                <w:bottom w:space="0" w:sz="0" w:val="nil"/>
+                <w:right w:space="0" w:sz="0" w:val="nil"/>
+                <w:between w:space="0" w:sz="0" w:val="nil"/>
+              </w:pBdr>
+              <w:shd w:fill="auto" w:val="clear"/>
+              <w:spacing w:after="0" w:before="0" w:line="240" w:lineRule="auto"/>
+              <w:ind w:left="0" w:right="0" w:firstLine="0"/>
+              <w:jc w:val="center"/>
+              <w:rPr/>
+            </w:pPr>
+            <w:r>
+              <w:rPr>
+                <w:rtl w:val="0"/>
+              </w:rPr>
+              <w:t xml:space="preserve">100</w:t>
+            </w:r>
+          </w:p>
+        </w:tc>
+        <w:tc>
+          <w:tcPr>
+            <w:shd w:fill="auto" w:val="clear"/>
+            <w:tcMar>
+              <w:top w:w="100.0" w:type="dxa"/>
+              <w:left w:w="100.0" w:type="dxa"/>
+              <w:bottom w:w="100.0" w:type="dxa"/>
+              <w:right w:w="100.0" w:type="dxa"/>
+            </w:tcMar>
+            <w:vAlign w:val="top"/>
+          </w:tcPr>
+          <w:p>
+            <w:pPr>
+              <w:keepNext w:val="0"/>
+              <w:keepLines w:val="0"/>
+              <w:pageBreakBefore w:val="0"/>
+              <w:widowControl w:val="0"/>
+              <w:pBdr>
+                <w:top w:space="0" w:sz="0" w:val="nil"/>
+                <w:left w:space="0" w:sz="0" w:val="nil"/>
+                <w:bottom w:space="0" w:sz="0" w:val="nil"/>
+                <w:right w:space="0" w:sz="0" w:val="nil"/>
+                <w:between w:space="0" w:sz="0" w:val="nil"/>
+              </w:pBdr>
+              <w:shd w:fill="auto" w:val="clear"/>
+              <w:spacing w:after="0" w:before="0" w:line="240" w:lineRule="auto"/>
+              <w:ind w:left="0" w:right="0" w:firstLine="0"/>
+              <w:jc w:val="center"/>
+              <w:rPr/>
+            </w:pPr>
+            <w:r>
+              <w:rPr>
+                <w:rtl w:val="0"/>
+              </w:rPr>
+              <w:t xml:space="preserve">Number is 120</w:t>
+            </w:r>
+          </w:p>
+          <w:p>
+            <w:pPr>
+              <w:keepNext w:val="0"/>
+              <w:keepLines w:val="0"/>
+              <w:pageBreakBefore w:val="0"/>
+              <w:widowControl w:val="0"/>
+              <w:pBdr>
+                <w:top w:space="0" w:sz="0" w:val="nil"/>
+                <w:left w:space="0" w:sz="0" w:val="nil"/>
+                <w:bottom w:space="0" w:sz="0" w:val="nil"/>
+                <w:right w:space="0" w:sz="0" w:val="nil"/>
+                <w:between w:space="0" w:sz="0" w:val="nil"/>
+              </w:pBdr>
+              <w:shd w:fill="auto" w:val="clear"/>
+              <w:spacing w:after="0" w:before="0" w:line="240" w:lineRule="auto"/>
+              <w:ind w:left="0" w:right="0" w:firstLine="0"/>
+              <w:jc w:val="center"/>
+              <w:rPr/>
+            </w:pPr>
+            <w:r>
+              <w:rPr>
+                <w:rtl w:val="0"/>
+              </w:rPr>
+            </w:r>
+          </w:p>
+          <w:p>
+            <w:pPr>
+              <w:widowControl w:val="0"/>
+              <w:spacing w:line="240" w:lineRule="auto"/>
+              <w:jc w:val="center"/>
+              <w:rPr/>
+            </w:pPr>
+            <w:r>
+              <w:rPr>
+                <w:rtl w:val="0"/>
+              </w:rPr>
+              <w:t xml:space="preserve">Number is 220</w:t>
+            </w:r>
+          </w:p>
+        </w:tc>
+      </w:tr>
+    </w:tbl>
+    <w:p>
+      <w:pPr>
+        <w:pBdr>
+          <w:top w:color="auto" w:space="0" w:sz="0" w:val="none"/>
+          <w:left w:color="auto" w:space="0" w:sz="0" w:val="none"/>
+          <w:bottom w:color="auto" w:space="0" w:sz="0" w:val="none"/>
+          <w:right w:color="auto" w:space="0" w:sz="0" w:val="none"/>
+          <w:between w:color="auto" w:space="0" w:sz="0" w:val="none"/>
+        </w:pBdr>
+        <w:shd w:fill="ffffff" w:val="clear"/>
+        <w:rPr/>
+      </w:pPr>
+      <w:r>
+        <w:rPr>
+          <w:rtl w:val="0"/>
+        </w:rPr>
+      </w:r>
+    </w:p>
     <w:sectPr>
       <w:pgSz w:h="16834" w:w="11909" w:orient="portrait"/>
       <w:pgMar w:bottom="1440" w:top="1440" w:left="1440" w:right="1440" w:header="720" w:footer="720"/>
@@ -1739,7 +4535,347 @@
 </file>
 
 <file path=word/numbering.xml><?xml version="1.0" encoding="utf-8"?>
-<w:numbering xmlns:mc="http://schemas.openxmlformats.org/markup-compatibility/2006" xmlns:o="urn:schemas-microsoft-com:office:office" xmlns:r="http://schemas.openxmlformats.org/officeDocument/2006/relationships" xmlns:m="http://schemas.openxmlformats.org/officeDocument/2006/math" xmlns:v="urn:schemas-microsoft-com:vml" xmlns:wp="http://schemas.openxmlformats.org/drawingml/2006/wordprocessingDrawing" xmlns:w10="urn:schemas-microsoft-com:office:word" xmlns:w="http://schemas.openxmlformats.org/wordprocessingml/2006/main" xmlns:wne="http://schemas.microsoft.com/office/word/2006/wordml" xmlns:sl="http://schemas.openxmlformats.org/schemaLibrary/2006/main" xmlns:a="http://schemas.openxmlformats.org/drawingml/2006/main" xmlns:pic="http://schemas.openxmlformats.org/drawingml/2006/picture" xmlns:c="http://schemas.openxmlformats.org/drawingml/2006/chart" xmlns:lc="http://schemas.openxmlformats.org/drawingml/2006/lockedCanvas" xmlns:dgm="http://schemas.openxmlformats.org/drawingml/2006/diagram" xmlns:wps="http://schemas.microsoft.com/office/word/2010/wordprocessingShape" xmlns:wpg="http://schemas.microsoft.com/office/word/2010/wordprocessingGroup" xmlns:w14="http://schemas.microsoft.com/office/word/2010/wordml" xmlns:w15="http://schemas.microsoft.com/office/word/2012/wordml"/>
+<w:numbering xmlns:mc="http://schemas.openxmlformats.org/markup-compatibility/2006" xmlns:o="urn:schemas-microsoft-com:office:office" xmlns:r="http://schemas.openxmlformats.org/officeDocument/2006/relationships" xmlns:m="http://schemas.openxmlformats.org/officeDocument/2006/math" xmlns:v="urn:schemas-microsoft-com:vml" xmlns:wp="http://schemas.openxmlformats.org/drawingml/2006/wordprocessingDrawing" xmlns:w10="urn:schemas-microsoft-com:office:word" xmlns:w="http://schemas.openxmlformats.org/wordprocessingml/2006/main" xmlns:wne="http://schemas.microsoft.com/office/word/2006/wordml" xmlns:sl="http://schemas.openxmlformats.org/schemaLibrary/2006/main" xmlns:a="http://schemas.openxmlformats.org/drawingml/2006/main" xmlns:pic="http://schemas.openxmlformats.org/drawingml/2006/picture" xmlns:c="http://schemas.openxmlformats.org/drawingml/2006/chart" xmlns:lc="http://schemas.openxmlformats.org/drawingml/2006/lockedCanvas" xmlns:dgm="http://schemas.openxmlformats.org/drawingml/2006/diagram" xmlns:wps="http://schemas.microsoft.com/office/word/2010/wordprocessingShape" xmlns:wpg="http://schemas.microsoft.com/office/word/2010/wordprocessingGroup" xmlns:w14="http://schemas.microsoft.com/office/word/2010/wordml" xmlns:w15="http://schemas.microsoft.com/office/word/2012/wordml">
+  <w:abstractNum w:abstractNumId="1">
+    <w:lvl w:ilvl="0">
+      <w:start w:val="1"/>
+      <w:numFmt w:val="decimal"/>
+      <w:lvlText w:val="%1."/>
+      <w:lvlJc w:val="left"/>
+      <w:pPr>
+        <w:ind w:left="720" w:hanging="360"/>
+      </w:pPr>
+      <w:rPr>
+        <w:u w:val="none"/>
+      </w:rPr>
+    </w:lvl>
+    <w:lvl w:ilvl="1">
+      <w:start w:val="1"/>
+      <w:numFmt w:val="lowerLetter"/>
+      <w:lvlText w:val="%2."/>
+      <w:lvlJc w:val="left"/>
+      <w:pPr>
+        <w:ind w:left="1440" w:hanging="360"/>
+      </w:pPr>
+      <w:rPr>
+        <w:u w:val="none"/>
+      </w:rPr>
+    </w:lvl>
+    <w:lvl w:ilvl="2">
+      <w:start w:val="1"/>
+      <w:numFmt w:val="lowerRoman"/>
+      <w:lvlText w:val="%3."/>
+      <w:lvlJc w:val="right"/>
+      <w:pPr>
+        <w:ind w:left="2160" w:hanging="360"/>
+      </w:pPr>
+      <w:rPr>
+        <w:u w:val="none"/>
+      </w:rPr>
+    </w:lvl>
+    <w:lvl w:ilvl="3">
+      <w:start w:val="1"/>
+      <w:numFmt w:val="decimal"/>
+      <w:lvlText w:val="%4."/>
+      <w:lvlJc w:val="left"/>
+      <w:pPr>
+        <w:ind w:left="2880" w:hanging="360"/>
+      </w:pPr>
+      <w:rPr>
+        <w:u w:val="none"/>
+      </w:rPr>
+    </w:lvl>
+    <w:lvl w:ilvl="4">
+      <w:start w:val="1"/>
+      <w:numFmt w:val="lowerLetter"/>
+      <w:lvlText w:val="%5."/>
+      <w:lvlJc w:val="left"/>
+      <w:pPr>
+        <w:ind w:left="3600" w:hanging="360"/>
+      </w:pPr>
+      <w:rPr>
+        <w:u w:val="none"/>
+      </w:rPr>
+    </w:lvl>
+    <w:lvl w:ilvl="5">
+      <w:start w:val="1"/>
+      <w:numFmt w:val="lowerRoman"/>
+      <w:lvlText w:val="%6."/>
+      <w:lvlJc w:val="right"/>
+      <w:pPr>
+        <w:ind w:left="4320" w:hanging="360"/>
+      </w:pPr>
+      <w:rPr>
+        <w:u w:val="none"/>
+      </w:rPr>
+    </w:lvl>
+    <w:lvl w:ilvl="6">
+      <w:start w:val="1"/>
+      <w:numFmt w:val="decimal"/>
+      <w:lvlText w:val="%7."/>
+      <w:lvlJc w:val="left"/>
+      <w:pPr>
+        <w:ind w:left="5040" w:hanging="360"/>
+      </w:pPr>
+      <w:rPr>
+        <w:u w:val="none"/>
+      </w:rPr>
+    </w:lvl>
+    <w:lvl w:ilvl="7">
+      <w:start w:val="1"/>
+      <w:numFmt w:val="lowerLetter"/>
+      <w:lvlText w:val="%8."/>
+      <w:lvlJc w:val="left"/>
+      <w:pPr>
+        <w:ind w:left="5760" w:hanging="360"/>
+      </w:pPr>
+      <w:rPr>
+        <w:u w:val="none"/>
+      </w:rPr>
+    </w:lvl>
+    <w:lvl w:ilvl="8">
+      <w:start w:val="1"/>
+      <w:numFmt w:val="lowerRoman"/>
+      <w:lvlText w:val="%9."/>
+      <w:lvlJc w:val="right"/>
+      <w:pPr>
+        <w:ind w:left="6480" w:hanging="360"/>
+      </w:pPr>
+      <w:rPr>
+        <w:u w:val="none"/>
+      </w:rPr>
+    </w:lvl>
+  </w:abstractNum>
+  <w:abstractNum w:abstractNumId="2">
+    <w:lvl w:ilvl="0">
+      <w:start w:val="1"/>
+      <w:numFmt w:val="bullet"/>
+      <w:lvlText w:val="●"/>
+      <w:lvlJc w:val="left"/>
+      <w:pPr>
+        <w:ind w:left="1440" w:hanging="360"/>
+      </w:pPr>
+      <w:rPr>
+        <w:u w:val="none"/>
+      </w:rPr>
+    </w:lvl>
+    <w:lvl w:ilvl="1">
+      <w:start w:val="1"/>
+      <w:numFmt w:val="bullet"/>
+      <w:lvlText w:val="○"/>
+      <w:lvlJc w:val="left"/>
+      <w:pPr>
+        <w:ind w:left="2160" w:hanging="360"/>
+      </w:pPr>
+      <w:rPr>
+        <w:u w:val="none"/>
+      </w:rPr>
+    </w:lvl>
+    <w:lvl w:ilvl="2">
+      <w:start w:val="1"/>
+      <w:numFmt w:val="bullet"/>
+      <w:lvlText w:val="■"/>
+      <w:lvlJc w:val="left"/>
+      <w:pPr>
+        <w:ind w:left="2880" w:hanging="360"/>
+      </w:pPr>
+      <w:rPr>
+        <w:u w:val="none"/>
+      </w:rPr>
+    </w:lvl>
+    <w:lvl w:ilvl="3">
+      <w:start w:val="1"/>
+      <w:numFmt w:val="bullet"/>
+      <w:lvlText w:val="●"/>
+      <w:lvlJc w:val="left"/>
+      <w:pPr>
+        <w:ind w:left="3600" w:hanging="360"/>
+      </w:pPr>
+      <w:rPr>
+        <w:u w:val="none"/>
+      </w:rPr>
+    </w:lvl>
+    <w:lvl w:ilvl="4">
+      <w:start w:val="1"/>
+      <w:numFmt w:val="bullet"/>
+      <w:lvlText w:val="○"/>
+      <w:lvlJc w:val="left"/>
+      <w:pPr>
+        <w:ind w:left="4320" w:hanging="360"/>
+      </w:pPr>
+      <w:rPr>
+        <w:u w:val="none"/>
+      </w:rPr>
+    </w:lvl>
+    <w:lvl w:ilvl="5">
+      <w:start w:val="1"/>
+      <w:numFmt w:val="bullet"/>
+      <w:lvlText w:val="■"/>
+      <w:lvlJc w:val="left"/>
+      <w:pPr>
+        <w:ind w:left="5040" w:hanging="360"/>
+      </w:pPr>
+      <w:rPr>
+        <w:u w:val="none"/>
+      </w:rPr>
+    </w:lvl>
+    <w:lvl w:ilvl="6">
+      <w:start w:val="1"/>
+      <w:numFmt w:val="bullet"/>
+      <w:lvlText w:val="●"/>
+      <w:lvlJc w:val="left"/>
+      <w:pPr>
+        <w:ind w:left="5760" w:hanging="360"/>
+      </w:pPr>
+      <w:rPr>
+        <w:u w:val="none"/>
+      </w:rPr>
+    </w:lvl>
+    <w:lvl w:ilvl="7">
+      <w:start w:val="1"/>
+      <w:numFmt w:val="bullet"/>
+      <w:lvlText w:val="○"/>
+      <w:lvlJc w:val="left"/>
+      <w:pPr>
+        <w:ind w:left="6480" w:hanging="360"/>
+      </w:pPr>
+      <w:rPr>
+        <w:u w:val="none"/>
+      </w:rPr>
+    </w:lvl>
+    <w:lvl w:ilvl="8">
+      <w:start w:val="1"/>
+      <w:numFmt w:val="bullet"/>
+      <w:lvlText w:val="■"/>
+      <w:lvlJc w:val="left"/>
+      <w:pPr>
+        <w:ind w:left="7200" w:hanging="360"/>
+      </w:pPr>
+      <w:rPr>
+        <w:u w:val="none"/>
+      </w:rPr>
+    </w:lvl>
+  </w:abstractNum>
+  <w:abstractNum w:abstractNumId="3">
+    <w:lvl w:ilvl="0">
+      <w:start w:val="1"/>
+      <w:numFmt w:val="bullet"/>
+      <w:lvlText w:val="●"/>
+      <w:lvlJc w:val="left"/>
+      <w:pPr>
+        <w:ind w:left="720" w:hanging="360"/>
+      </w:pPr>
+      <w:rPr>
+        <w:u w:val="none"/>
+      </w:rPr>
+    </w:lvl>
+    <w:lvl w:ilvl="1">
+      <w:start w:val="1"/>
+      <w:numFmt w:val="bullet"/>
+      <w:lvlText w:val="○"/>
+      <w:lvlJc w:val="left"/>
+      <w:pPr>
+        <w:ind w:left="1440" w:hanging="360"/>
+      </w:pPr>
+      <w:rPr>
+        <w:u w:val="none"/>
+      </w:rPr>
+    </w:lvl>
+    <w:lvl w:ilvl="2">
+      <w:start w:val="1"/>
+      <w:numFmt w:val="bullet"/>
+      <w:lvlText w:val="■"/>
+      <w:lvlJc w:val="left"/>
+      <w:pPr>
+        <w:ind w:left="2160" w:hanging="360"/>
+      </w:pPr>
+      <w:rPr>
+        <w:u w:val="none"/>
+      </w:rPr>
+    </w:lvl>
+    <w:lvl w:ilvl="3">
+      <w:start w:val="1"/>
+      <w:numFmt w:val="bullet"/>
+      <w:lvlText w:val="●"/>
+      <w:lvlJc w:val="left"/>
+      <w:pPr>
+        <w:ind w:left="2880" w:hanging="360"/>
+      </w:pPr>
+      <w:rPr>
+        <w:u w:val="none"/>
+      </w:rPr>
+    </w:lvl>
+    <w:lvl w:ilvl="4">
+      <w:start w:val="1"/>
+      <w:numFmt w:val="bullet"/>
+      <w:lvlText w:val="○"/>
+      <w:lvlJc w:val="left"/>
+      <w:pPr>
+        <w:ind w:left="3600" w:hanging="360"/>
+      </w:pPr>
+      <w:rPr>
+        <w:u w:val="none"/>
+      </w:rPr>
+    </w:lvl>
+    <w:lvl w:ilvl="5">
+      <w:start w:val="1"/>
+      <w:numFmt w:val="bullet"/>
+      <w:lvlText w:val="■"/>
+      <w:lvlJc w:val="left"/>
+      <w:pPr>
+        <w:ind w:left="4320" w:hanging="360"/>
+      </w:pPr>
+      <w:rPr>
+        <w:u w:val="none"/>
+      </w:rPr>
+    </w:lvl>
+    <w:lvl w:ilvl="6">
+      <w:start w:val="1"/>
+      <w:numFmt w:val="bullet"/>
+      <w:lvlText w:val="●"/>
+      <w:lvlJc w:val="left"/>
+      <w:pPr>
+        <w:ind w:left="5040" w:hanging="360"/>
+      </w:pPr>
+      <w:rPr>
+        <w:u w:val="none"/>
+      </w:rPr>
+    </w:lvl>
+    <w:lvl w:ilvl="7">
+      <w:start w:val="1"/>
+      <w:numFmt w:val="bullet"/>
+      <w:lvlText w:val="○"/>
+      <w:lvlJc w:val="left"/>
+      <w:pPr>
+        <w:ind w:left="5760" w:hanging="360"/>
+      </w:pPr>
+      <w:rPr>
+        <w:u w:val="none"/>
+      </w:rPr>
+    </w:lvl>
+    <w:lvl w:ilvl="8">
+      <w:start w:val="1"/>
+      <w:numFmt w:val="bullet"/>
+      <w:lvlText w:val="■"/>
+      <w:lvlJc w:val="left"/>
+      <w:pPr>
+        <w:ind w:left="6480" w:hanging="360"/>
+      </w:pPr>
+      <w:rPr>
+        <w:u w:val="none"/>
+      </w:rPr>
+    </w:lvl>
+  </w:abstractNum>
+  <w:num w:numId="1">
+    <w:abstractNumId w:val="1"/>
+  </w:num>
+  <w:num w:numId="2">
+    <w:abstractNumId w:val="2"/>
+  </w:num>
+  <w:num w:numId="3">
+    <w:abstractNumId w:val="3"/>
+  </w:num>
+</w:numbering>
 </file>
 
 <file path=word/styles.xml><?xml version="1.0" encoding="utf-8"?>
@@ -1896,6 +5032,19 @@
     </w:rPr>
   </w:style>
   <w:style w:type="table" w:styleId="Table1">
+    <w:basedOn w:val="TableNormal"/>
+    <w:tblPr>
+      <w:tblStyleRowBandSize w:val="1"/>
+      <w:tblStyleColBandSize w:val="1"/>
+      <w:tblCellMar>
+        <w:top w:w="100.0" w:type="dxa"/>
+        <w:left w:w="100.0" w:type="dxa"/>
+        <w:bottom w:w="100.0" w:type="dxa"/>
+        <w:right w:w="100.0" w:type="dxa"/>
+      </w:tblCellMar>
+    </w:tblPr>
+  </w:style>
+  <w:style w:type="table" w:styleId="Table2">
     <w:basedOn w:val="TableNormal"/>
     <w:tblPr>
       <w:tblStyleRowBandSize w:val="1"/>

</xml_diff>